<commit_message>
Update docs and examples
</commit_message>
<xml_diff>
--- a/_Deployment/docs/User-Defined Aggregate Operators in Tutorial D and Rel.docx
+++ b/_Deployment/docs/User-Defined Aggregate Operators in Tutorial D and Rel.docx
@@ -74,7 +74,7 @@
     </w:p>
     <w:p>
       <w:r>
-        <w:t>Version 1.05</w:t>
+        <w:t>Version 1.06</w:t>
       </w:r>
       <w:r>
         <w:t xml:space="preserve"> August 2016</w:t>
@@ -1389,6 +1389,71 @@
         </w:rPr>
         <w:t>Ideally, we would like to be able to create user-defined aggregate operators.</w:t>
       </w:r>
+      <w:r>
+        <w:rPr>
+          <w:rFonts w:eastAsia=".SF NS Text" w:cs=".SF NS Text"/>
+        </w:rPr>
+        <w:t xml:space="preserve"> The remainder of this paper proposes mechanisms for doing so, which have been prototyped</w:t>
+      </w:r>
+      <w:r>
+        <w:rPr>
+          <w:rStyle w:val="EndnoteReference"/>
+          <w:lang w:val="en-GB"/>
+        </w:rPr>
+        <w:endnoteReference w:id="2"/>
+      </w:r>
+      <w:r>
+        <w:rPr>
+          <w:rFonts w:eastAsia=".SF NS Text" w:cs=".SF NS Text"/>
+        </w:rPr>
+        <w:t xml:space="preserve"> in the</w:t>
+      </w:r>
+      <w:r>
+        <w:rPr>
+          <w:lang w:val="en-GB"/>
+        </w:rPr>
+        <w:t xml:space="preserve"> </w:t>
+      </w:r>
+      <w:r>
+        <w:rPr>
+          <w:i/>
+          <w:lang w:val="en-GB"/>
+        </w:rPr>
+        <w:t>Rel</w:t>
+      </w:r>
+      <w:r>
+        <w:rPr>
+          <w:rStyle w:val="EndnoteReference"/>
+          <w:lang w:val="en-GB"/>
+        </w:rPr>
+        <w:endnoteReference w:id="3"/>
+      </w:r>
+      <w:r>
+        <w:rPr>
+          <w:lang w:val="en-GB"/>
+        </w:rPr>
+        <w:t xml:space="preserve"> implementation</w:t>
+      </w:r>
+      <w:r>
+        <w:rPr>
+          <w:lang w:val="en-GB"/>
+        </w:rPr>
+        <w:t xml:space="preserve"> of </w:t>
+      </w:r>
+      <w:r>
+        <w:rPr>
+          <w:b/>
+          <w:lang w:val="en-GB"/>
+        </w:rPr>
+        <w:t>Tutorial D</w:t>
+      </w:r>
+      <w:r>
+        <w:rPr>
+          <w:b/>
+          <w:lang w:val="en-GB"/>
+        </w:rPr>
+        <w:t>.</w:t>
+      </w:r>
     </w:p>
     <w:p>
       <w:pPr>
@@ -1722,7 +1787,7 @@
           <w:rStyle w:val="EndnoteReference"/>
           <w:lang w:val="en-GB"/>
         </w:rPr>
-        <w:endnoteReference w:id="2"/>
+        <w:endnoteReference w:id="4"/>
       </w:r>
       <w:r>
         <w:rPr>
@@ -2063,7 +2128,31 @@
         <w:rPr>
           <w:lang w:val="en-GB"/>
         </w:rPr>
-        <w:t>(Aside: The parameter names VALUE1 and VALUE2 would probably benefit from being changed to something more intuitive.)</w:t>
+        <w:t xml:space="preserve">(Aside: The </w:t>
+      </w:r>
+      <w:r>
+        <w:rPr>
+          <w:lang w:val="en-GB"/>
+        </w:rPr>
+        <w:t xml:space="preserve">unimaginative </w:t>
+      </w:r>
+      <w:r>
+        <w:rPr>
+          <w:lang w:val="en-GB"/>
+        </w:rPr>
+        <w:t xml:space="preserve">parameter names </w:t>
+      </w:r>
+      <w:r>
+        <w:rPr>
+          <w:lang w:val="en-GB"/>
+        </w:rPr>
+        <w:t>VALUE1 and VALUE2 might</w:t>
+      </w:r>
+      <w:r>
+        <w:rPr>
+          <w:lang w:val="en-GB"/>
+        </w:rPr>
+        <w:t xml:space="preserve"> benefit from being changed to something more intuitive.)</w:t>
       </w:r>
     </w:p>
     <w:p>
@@ -2241,7 +2330,19 @@
         <w:rPr>
           <w:lang w:val="en-GB"/>
         </w:rPr>
-        <w:t>…will return 0 if myvar is empty. This…</w:t>
+        <w:t>…w</w:t>
+      </w:r>
+      <w:r>
+        <w:rPr>
+          <w:lang w:val="en-GB"/>
+        </w:rPr>
+        <w:t>ill return 0 if myvar is empty, and</w:t>
+      </w:r>
+      <w:r>
+        <w:rPr>
+          <w:lang w:val="en-GB"/>
+        </w:rPr>
+        <w:t>…</w:t>
       </w:r>
     </w:p>
     <w:p>
@@ -2387,7 +2488,19 @@
         <w:rPr>
           <w:lang w:val="en-GB"/>
         </w:rPr>
-        <w:t>...will return 10 if myvar is empty, and return 47 if myvar contains the relation described at the beginning of this document.</w:t>
+        <w:t>...w</w:t>
+      </w:r>
+      <w:r>
+        <w:rPr>
+          <w:lang w:val="en-GB"/>
+        </w:rPr>
+        <w:t xml:space="preserve">ill return 10 if myvar is empty or </w:t>
+      </w:r>
+      <w:r>
+        <w:rPr>
+          <w:lang w:val="en-GB"/>
+        </w:rPr>
+        <w:t>47 if myvar contains the relation described at the beginning of this document.</w:t>
       </w:r>
     </w:p>
     <w:p>
@@ -3727,77 +3840,7 @@
           <w:i/>
           <w:lang w:val="en-GB"/>
         </w:rPr>
-        <w:t>Re</w:t>
-      </w:r>
-      <w:r>
-        <w:rPr>
-          <w:i/>
-          <w:lang w:val="en-GB"/>
-        </w:rPr>
-        <w:t>l</w:t>
-      </w:r>
-      <w:r>
-        <w:rPr>
-          <w:rStyle w:val="EndnoteReference"/>
-          <w:lang w:val="en-GB"/>
-        </w:rPr>
-        <w:endnoteReference w:id="3"/>
-      </w:r>
-      <w:r>
-        <w:rPr>
-          <w:lang w:val="en-GB"/>
-        </w:rPr>
-        <w:t>,</w:t>
-      </w:r>
-      <w:r>
-        <w:rPr>
-          <w:lang w:val="en-GB"/>
-        </w:rPr>
-        <w:t xml:space="preserve"> </w:t>
-      </w:r>
-      <w:r>
-        <w:rPr>
-          <w:lang w:val="en-GB"/>
-        </w:rPr>
-        <w:t>the</w:t>
-      </w:r>
-      <w:r>
-        <w:rPr>
-          <w:lang w:val="en-GB"/>
-        </w:rPr>
-        <w:t xml:space="preserve"> implementation of </w:t>
-      </w:r>
-      <w:r>
-        <w:rPr>
-          <w:b/>
-          <w:lang w:val="en-GB"/>
-        </w:rPr>
-        <w:t>Tutorial D</w:t>
-      </w:r>
-      <w:r>
-        <w:rPr>
-          <w:lang w:val="en-GB"/>
-        </w:rPr>
-        <w:t xml:space="preserve"> used to prototype AGGREGA</w:t>
-      </w:r>
-      <w:r>
-        <w:rPr>
-          <w:lang w:val="en-GB"/>
-        </w:rPr>
-        <w:t>TE</w:t>
-      </w:r>
-      <w:r>
-        <w:rPr>
-          <w:lang w:val="en-GB"/>
-        </w:rPr>
-        <w:t xml:space="preserve"> for this paper</w:t>
-      </w:r>
-      <w:r>
-        <w:rPr>
-          <w:rStyle w:val="EndnoteReference"/>
-          <w:lang w:val="en-GB"/>
-        </w:rPr>
-        <w:endnoteReference w:id="4"/>
+        <w:t>Rel</w:t>
       </w:r>
       <w:r>
         <w:rPr>
@@ -4379,6 +4422,13 @@
     </w:p>
     <w:p>
       <w:pPr>
+        <w:rPr>
+          <w:lang w:val="en-GB"/>
+        </w:rPr>
+      </w:pPr>
+    </w:p>
+    <w:p>
+      <w:pPr>
         <w:widowControl w:val="0"/>
         <w:autoSpaceDE w:val="0"/>
         <w:autoSpaceDN w:val="0"/>
@@ -4514,16 +4564,15 @@
           <w:sz w:val="20"/>
           <w:szCs w:val="22"/>
         </w:rPr>
-        <w:t xml:space="preserve"> (r </w:t>
-      </w:r>
-      <w:r>
-        <w:rPr>
-          <w:rFonts w:ascii=".SF NS Text" w:eastAsia=".SF NS Text" w:cs=".SF NS Text"/>
-          <w:color w:val="800000"/>
+        <w:t xml:space="preserve"> (</w:t>
+      </w:r>
+      <w:r>
+        <w:rPr>
+          <w:rFonts w:ascii=".SF NS Text" w:eastAsia=".SF NS Text" w:cs=".SF NS Text"/>
           <w:sz w:val="20"/>
           <w:szCs w:val="22"/>
         </w:rPr>
-        <w:t>RENAME</w:t>
+        <w:t>r, AGGREGAND</w:t>
       </w:r>
       <w:r>
         <w:rPr>
@@ -4531,49 +4580,7 @@
           <w:sz w:val="20"/>
           <w:szCs w:val="22"/>
         </w:rPr>
-        <w:t xml:space="preserve"> {AGGREGAND </w:t>
-      </w:r>
-      <w:r>
-        <w:rPr>
-          <w:rFonts w:ascii=".SF NS Text" w:eastAsia=".SF NS Text" w:cs=".SF NS Text"/>
-          <w:color w:val="800000"/>
-          <w:sz w:val="20"/>
-          <w:szCs w:val="22"/>
-        </w:rPr>
-        <w:t>AS</w:t>
-      </w:r>
-      <w:r>
-        <w:rPr>
-          <w:rFonts w:ascii=".SF NS Text" w:eastAsia=".SF NS Text" w:cs=".SF NS Text"/>
-          <w:sz w:val="20"/>
-          <w:szCs w:val="22"/>
-        </w:rPr>
-        <w:t xml:space="preserve"> p, AGGREGATION_SERIAL </w:t>
-      </w:r>
-      <w:r>
-        <w:rPr>
-          <w:rFonts w:ascii=".SF NS Text" w:eastAsia=".SF NS Text" w:cs=".SF NS Text"/>
-          <w:color w:val="800000"/>
-          <w:sz w:val="20"/>
-          <w:szCs w:val="22"/>
-        </w:rPr>
-        <w:t>AS</w:t>
-      </w:r>
-      <w:r>
-        <w:rPr>
-          <w:rFonts w:ascii=".SF NS Text" w:eastAsia=".SF NS Text" w:cs=".SF NS Text"/>
-          <w:sz w:val="20"/>
-          <w:szCs w:val="22"/>
-        </w:rPr>
-        <w:t xml:space="preserve"> q}</w:t>
-      </w:r>
-      <w:r>
-        <w:rPr>
-          <w:rFonts w:ascii=".SF NS Text" w:eastAsia=".SF NS Text" w:cs=".SF NS Text"/>
-          <w:sz w:val="20"/>
-          <w:szCs w:val="22"/>
-        </w:rPr>
-        <w:t>, p);</w:t>
+        <w:t>);</w:t>
       </w:r>
     </w:p>
     <w:p>
@@ -4761,80 +4768,7 @@
         <w:rPr>
           <w:lang w:val="en-GB"/>
         </w:rPr>
-        <w:t>e’ve used AGGREGATE, described above, to implement this new aggregation operator.  Because AGGREGATE is defined to work the same</w:t>
-      </w:r>
-      <w:r>
-        <w:rPr>
-          <w:lang w:val="en-GB"/>
-        </w:rPr>
-        <w:t xml:space="preserve"> way</w:t>
-      </w:r>
-      <w:r>
-        <w:rPr>
-          <w:lang w:val="en-GB"/>
-        </w:rPr>
-        <w:t xml:space="preserve"> as any other aggregate operator</w:t>
-      </w:r>
-      <w:r>
-        <w:rPr>
-          <w:lang w:val="en-GB"/>
-        </w:rPr>
-        <w:t xml:space="preserve"> – i.e.,</w:t>
-      </w:r>
-      <w:r>
-        <w:rPr>
-          <w:lang w:val="en-GB"/>
-        </w:rPr>
-        <w:t xml:space="preserve"> it expects a single operand consisting of a RELATION {AGGREGAND &lt;type&gt;, AGGREGATION_SERIAL INT}</w:t>
-      </w:r>
-      <w:r>
-        <w:rPr>
-          <w:lang w:val="en-GB"/>
-        </w:rPr>
-        <w:t xml:space="preserve"> –</w:t>
-      </w:r>
-      <w:r>
-        <w:rPr>
-          <w:lang w:val="en-GB"/>
-        </w:rPr>
-        <w:t xml:space="preserve"> the RENAME </w:t>
-      </w:r>
-      <w:r>
-        <w:rPr>
-          <w:lang w:val="en-GB"/>
-        </w:rPr>
-        <w:t>is necessary to</w:t>
-      </w:r>
-      <w:r>
-        <w:rPr>
-          <w:lang w:val="en-GB"/>
-        </w:rPr>
-        <w:t xml:space="preserve"> internally</w:t>
-      </w:r>
-      <w:r>
-        <w:rPr>
-          <w:lang w:val="en-GB"/>
-        </w:rPr>
-        <w:t xml:space="preserve"> prevent AGGREGATE_SUM’s operand’s AGGREGAND and AGGREGATION_SERIAL attributes from colliding with AGGREGATE’s operand’s (</w:t>
-      </w:r>
-      <w:r>
-        <w:rPr>
-          <w:lang w:val="en-GB"/>
-        </w:rPr>
-        <w:t xml:space="preserve">otherwise </w:t>
-      </w:r>
-      <w:r>
-        <w:rPr>
-          <w:lang w:val="en-GB"/>
-        </w:rPr>
-        <w:t>invisible) AGGREGAND and AGGREGATION_SERIAL attributes.</w:t>
-      </w:r>
-      <w:r>
-        <w:rPr>
-          <w:rStyle w:val="EndnoteReference"/>
-          <w:lang w:val="en-GB"/>
-        </w:rPr>
-        <w:endnoteReference w:id="6"/>
+        <w:t xml:space="preserve">e’ve used AGGREGATE, described above, to implement this new aggregation operator. </w:t>
       </w:r>
     </w:p>
     <w:p>
@@ -4970,7 +4904,7 @@
           <w:sz w:val="22"/>
           <w:szCs w:val="22"/>
         </w:rPr>
-        <w:endnoteReference w:id="7"/>
+        <w:endnoteReference w:id="6"/>
       </w:r>
     </w:p>
     <w:p>
@@ -4992,7 +4926,19 @@
         <w:rPr>
           <w:lang w:val="en-GB"/>
         </w:rPr>
-        <w:t>Noting again that an aggregate operator invocation like AGGREGATE(myvar, x) can have an optional final operand for specifying an initial value, like AGGREGATE(myvar, x, 0), the initial value can be accepted a</w:t>
+        <w:t xml:space="preserve">Noting again that an aggregate operator invocation like AGGREGATE(myvar, x) can have an optional final operand </w:t>
+      </w:r>
+      <w:r>
+        <w:rPr>
+          <w:lang w:val="en-GB"/>
+        </w:rPr>
+        <w:t>for specifying an initial value</w:t>
+      </w:r>
+      <w:r>
+        <w:rPr>
+          <w:lang w:val="en-GB"/>
+        </w:rPr>
+        <w:t xml:space="preserve"> like AGGREGATE(myvar, x, 0), the initial value can be accepted a</w:t>
       </w:r>
       <w:r>
         <w:rPr>
@@ -5175,58 +5121,15 @@
           <w:sz w:val="18"/>
           <w:szCs w:val="22"/>
         </w:rPr>
-        <w:t xml:space="preserve"> (r </w:t>
-      </w:r>
-      <w:r>
-        <w:rPr>
-          <w:rFonts w:ascii=".SF NS Text" w:eastAsia=".SF NS Text" w:cs=".SF NS Text"/>
-          <w:color w:val="800000"/>
-          <w:sz w:val="18"/>
-          <w:szCs w:val="22"/>
-        </w:rPr>
-        <w:t>RENAME</w:t>
-      </w:r>
-      <w:r>
-        <w:rPr>
-          <w:rFonts w:ascii=".SF NS Text" w:eastAsia=".SF NS Text" w:cs=".SF NS Text"/>
-          <w:sz w:val="18"/>
-          <w:szCs w:val="22"/>
-        </w:rPr>
-        <w:t xml:space="preserve"> {AGGREGAND </w:t>
-      </w:r>
-      <w:r>
-        <w:rPr>
-          <w:rFonts w:ascii=".SF NS Text" w:eastAsia=".SF NS Text" w:cs=".SF NS Text"/>
-          <w:color w:val="800000"/>
-          <w:sz w:val="18"/>
-          <w:szCs w:val="22"/>
-        </w:rPr>
-        <w:t>AS</w:t>
-      </w:r>
-      <w:r>
-        <w:rPr>
-          <w:rFonts w:ascii=".SF NS Text" w:eastAsia=".SF NS Text" w:cs=".SF NS Text"/>
-          <w:sz w:val="18"/>
-          <w:szCs w:val="22"/>
-        </w:rPr>
-        <w:t xml:space="preserve"> p, AGGREGATION_SERIAL </w:t>
-      </w:r>
-      <w:r>
-        <w:rPr>
-          <w:rFonts w:ascii=".SF NS Text" w:eastAsia=".SF NS Text" w:cs=".SF NS Text"/>
-          <w:color w:val="800000"/>
-          <w:sz w:val="18"/>
-          <w:szCs w:val="22"/>
-        </w:rPr>
-        <w:t>AS</w:t>
-      </w:r>
-      <w:r>
-        <w:rPr>
-          <w:rFonts w:ascii=".SF NS Text" w:eastAsia=".SF NS Text" w:cs=".SF NS Text"/>
-          <w:sz w:val="18"/>
-          <w:szCs w:val="22"/>
-        </w:rPr>
-        <w:t xml:space="preserve"> q}, p</w:t>
+        <w:t xml:space="preserve"> (</w:t>
+      </w:r>
+      <w:r>
+        <w:rPr>
+          <w:rFonts w:ascii=".SF NS Text" w:eastAsia=".SF NS Text" w:cs=".SF NS Text"/>
+          <w:sz w:val="18"/>
+          <w:szCs w:val="22"/>
+        </w:rPr>
+        <w:t>r, AGGREGAND</w:t>
       </w:r>
       <w:r>
         <w:rPr>
@@ -5495,7 +5398,15 @@
           <w:sz w:val="18"/>
           <w:szCs w:val="22"/>
         </w:rPr>
-        <w:t xml:space="preserve"> AGGREGATE_STDEV(r </w:t>
+        <w:t xml:space="preserve"> AGGREGATE_STDEV(data</w:t>
+      </w:r>
+      <w:r>
+        <w:rPr>
+          <w:rFonts w:ascii=".SF NS Text" w:eastAsia=".SF NS Text" w:cs=".SF NS Text"/>
+          <w:sz w:val="18"/>
+          <w:szCs w:val="22"/>
+        </w:rPr>
+        <w:t xml:space="preserve"> </w:t>
       </w:r>
       <w:r>
         <w:rPr>
@@ -5614,58 +5525,32 @@
           <w:szCs w:val="22"/>
         </w:rPr>
         <w:tab/>
-        <w:t xml:space="preserve">data := r </w:t>
-      </w:r>
-      <w:r>
-        <w:rPr>
-          <w:rFonts w:ascii=".SF NS Text" w:eastAsia=".SF NS Text" w:cs=".SF NS Text"/>
-          <w:color w:val="800000"/>
-          <w:sz w:val="18"/>
-          <w:szCs w:val="22"/>
-        </w:rPr>
-        <w:t>RENAME</w:t>
-      </w:r>
-      <w:r>
-        <w:rPr>
-          <w:rFonts w:ascii=".SF NS Text" w:eastAsia=".SF NS Text" w:cs=".SF NS Text"/>
-          <w:sz w:val="18"/>
-          <w:szCs w:val="22"/>
-        </w:rPr>
-        <w:t xml:space="preserve"> {AGGREGAND </w:t>
-      </w:r>
-      <w:r>
-        <w:rPr>
-          <w:rFonts w:ascii=".SF NS Text" w:eastAsia=".SF NS Text" w:cs=".SF NS Text"/>
-          <w:color w:val="800000"/>
-          <w:sz w:val="18"/>
-          <w:szCs w:val="22"/>
-        </w:rPr>
-        <w:t>AS</w:t>
-      </w:r>
-      <w:r>
-        <w:rPr>
-          <w:rFonts w:ascii=".SF NS Text" w:eastAsia=".SF NS Text" w:cs=".SF NS Text"/>
-          <w:sz w:val="18"/>
-          <w:szCs w:val="22"/>
-        </w:rPr>
-        <w:t xml:space="preserve"> X, AGGREGATION_SERIAL </w:t>
-      </w:r>
-      <w:r>
-        <w:rPr>
-          <w:rFonts w:ascii=".SF NS Text" w:eastAsia=".SF NS Text" w:cs=".SF NS Text"/>
-          <w:color w:val="800000"/>
-          <w:sz w:val="18"/>
-          <w:szCs w:val="22"/>
-        </w:rPr>
-        <w:t>AS</w:t>
-      </w:r>
-      <w:r>
-        <w:rPr>
-          <w:rFonts w:ascii=".SF NS Text" w:eastAsia=".SF NS Text" w:cs=".SF NS Text"/>
-          <w:sz w:val="18"/>
-          <w:szCs w:val="22"/>
-        </w:rPr>
-        <w:t xml:space="preserve"> serial},</w:t>
+        <w:t xml:space="preserve">mean := </w:t>
+      </w:r>
+      <w:r>
+        <w:rPr>
+          <w:rFonts w:ascii=".SF NS Text" w:eastAsia=".SF NS Text" w:cs=".SF NS Text"/>
+          <w:color w:val="800000"/>
+          <w:sz w:val="18"/>
+          <w:szCs w:val="22"/>
+        </w:rPr>
+        <w:t>AVG</w:t>
+      </w:r>
+      <w:r>
+        <w:rPr>
+          <w:rFonts w:ascii=".SF NS Text" w:eastAsia=".SF NS Text" w:cs=".SF NS Text"/>
+          <w:sz w:val="18"/>
+          <w:szCs w:val="22"/>
+        </w:rPr>
+        <w:t>(data, AGGREGAND</w:t>
+      </w:r>
+      <w:r>
+        <w:rPr>
+          <w:rFonts w:ascii=".SF NS Text" w:eastAsia=".SF NS Text" w:cs=".SF NS Text"/>
+          <w:sz w:val="18"/>
+          <w:szCs w:val="22"/>
+        </w:rPr>
+        <w:t>),</w:t>
       </w:r>
     </w:p>
     <w:p>
@@ -5695,24 +5580,24 @@
           <w:szCs w:val="22"/>
         </w:rPr>
         <w:tab/>
-        <w:t xml:space="preserve">mean := </w:t>
-      </w:r>
-      <w:r>
-        <w:rPr>
-          <w:rFonts w:ascii=".SF NS Text" w:eastAsia=".SF NS Text" w:cs=".SF NS Text"/>
-          <w:color w:val="800000"/>
-          <w:sz w:val="18"/>
-          <w:szCs w:val="22"/>
-        </w:rPr>
-        <w:t>AVG</w:t>
-      </w:r>
-      <w:r>
-        <w:rPr>
-          <w:rFonts w:ascii=".SF NS Text" w:eastAsia=".SF NS Text" w:cs=".SF NS Text"/>
-          <w:sz w:val="18"/>
-          <w:szCs w:val="22"/>
-        </w:rPr>
-        <w:t>(data, X),</w:t>
+        <w:t xml:space="preserve">squarediffs := </w:t>
+      </w:r>
+      <w:r>
+        <w:rPr>
+          <w:rFonts w:ascii=".SF NS Text" w:eastAsia=".SF NS Text" w:cs=".SF NS Text"/>
+          <w:color w:val="800000"/>
+          <w:sz w:val="18"/>
+          <w:szCs w:val="22"/>
+        </w:rPr>
+        <w:t>EXTEND</w:t>
+      </w:r>
+      <w:r>
+        <w:rPr>
+          <w:rFonts w:ascii=".SF NS Text" w:eastAsia=".SF NS Text" w:cs=".SF NS Text"/>
+          <w:sz w:val="18"/>
+          <w:szCs w:val="22"/>
+        </w:rPr>
+        <w:t xml:space="preserve"> data: {</w:t>
       </w:r>
     </w:p>
     <w:p>
@@ -5742,24 +5627,15 @@
           <w:szCs w:val="22"/>
         </w:rPr>
         <w:tab/>
-        <w:t xml:space="preserve">squarediffs := </w:t>
-      </w:r>
-      <w:r>
-        <w:rPr>
-          <w:rFonts w:ascii=".SF NS Text" w:eastAsia=".SF NS Text" w:cs=".SF NS Text"/>
-          <w:color w:val="800000"/>
-          <w:sz w:val="18"/>
-          <w:szCs w:val="22"/>
-        </w:rPr>
-        <w:t>EXTEND</w:t>
-      </w:r>
-      <w:r>
-        <w:rPr>
-          <w:rFonts w:ascii=".SF NS Text" w:eastAsia=".SF NS Text" w:cs=".SF NS Text"/>
-          <w:sz w:val="18"/>
-          <w:szCs w:val="22"/>
-        </w:rPr>
-        <w:t xml:space="preserve"> data: {</w:t>
+      </w:r>
+      <w:r>
+        <w:rPr>
+          <w:rFonts w:ascii=".SF NS Text" w:eastAsia=".SF NS Text" w:cs=".SF NS Text"/>
+          <w:sz w:val="18"/>
+          <w:szCs w:val="22"/>
+        </w:rPr>
+        <w:tab/>
+        <w:t xml:space="preserve">squaredifference := </w:t>
       </w:r>
     </w:p>
     <w:p>
@@ -5768,37 +5644,13 @@
         <w:autoSpaceDE w:val="0"/>
         <w:autoSpaceDN w:val="0"/>
         <w:adjustRightInd w:val="0"/>
-        <w:rPr>
-          <w:rFonts w:ascii=".SF NS Text" w:eastAsia=".SF NS Text" w:cs=".SF NS Text"/>
-          <w:sz w:val="18"/>
-          <w:szCs w:val="22"/>
-        </w:rPr>
-      </w:pPr>
-      <w:r>
-        <w:rPr>
-          <w:rFonts w:ascii=".SF NS Text" w:eastAsia=".SF NS Text" w:cs=".SF NS Text"/>
-          <w:sz w:val="18"/>
-          <w:szCs w:val="22"/>
-        </w:rPr>
-        <w:tab/>
-      </w:r>
-      <w:r>
-        <w:rPr>
-          <w:rFonts w:ascii=".SF NS Text" w:eastAsia=".SF NS Text" w:cs=".SF NS Text"/>
-          <w:sz w:val="18"/>
-          <w:szCs w:val="22"/>
-        </w:rPr>
-        <w:tab/>
-      </w:r>
-      <w:r>
-        <w:rPr>
-          <w:rFonts w:ascii=".SF NS Text" w:eastAsia=".SF NS Text" w:cs=".SF NS Text"/>
-          <w:sz w:val="18"/>
-          <w:szCs w:val="22"/>
-        </w:rPr>
-        <w:tab/>
-        <w:t xml:space="preserve">squaredifference := </w:t>
-      </w:r>
+        <w:ind w:left="2160" w:firstLine="720"/>
+        <w:rPr>
+          <w:rFonts w:ascii=".SF NS Text" w:eastAsia=".SF NS Text" w:cs=".SF NS Text"/>
+          <w:sz w:val="18"/>
+          <w:szCs w:val="22"/>
+        </w:rPr>
+      </w:pPr>
       <w:r>
         <w:rPr>
           <w:rFonts w:ascii=".SF NS Text" w:eastAsia=".SF NS Text" w:cs=".SF NS Text"/>
@@ -5814,7 +5666,23 @@
           <w:sz w:val="18"/>
           <w:szCs w:val="22"/>
         </w:rPr>
-        <w:t xml:space="preserve"> (difference := CAST_AS_RATIONAL(X) - mean):</w:t>
+        <w:t xml:space="preserve"> (difference := CAST_AS</w:t>
+      </w:r>
+      <w:r>
+        <w:rPr>
+          <w:rFonts w:ascii=".SF NS Text" w:eastAsia=".SF NS Text" w:cs=".SF NS Text"/>
+          <w:sz w:val="18"/>
+          <w:szCs w:val="22"/>
+        </w:rPr>
+        <w:t>_RATIONAL(AGGREGAND</w:t>
+      </w:r>
+      <w:r>
+        <w:rPr>
+          <w:rFonts w:ascii=".SF NS Text" w:eastAsia=".SF NS Text" w:cs=".SF NS Text"/>
+          <w:sz w:val="18"/>
+          <w:szCs w:val="22"/>
+        </w:rPr>
+        <w:t>) - mean):</w:t>
       </w:r>
     </w:p>
     <w:p>
@@ -5860,6 +5728,21 @@
           <w:szCs w:val="22"/>
         </w:rPr>
         <w:tab/>
+      </w:r>
+      <w:r>
+        <w:rPr>
+          <w:rFonts w:ascii=".SF NS Text" w:eastAsia=".SF NS Text" w:cs=".SF NS Text"/>
+          <w:sz w:val="18"/>
+          <w:szCs w:val="22"/>
+        </w:rPr>
+        <w:tab/>
+      </w:r>
+      <w:r>
+        <w:rPr>
+          <w:rFonts w:ascii=".SF NS Text" w:eastAsia=".SF NS Text" w:cs=".SF NS Text"/>
+          <w:sz w:val="18"/>
+          <w:szCs w:val="22"/>
+        </w:rPr>
         <w:t>difference * difference</w:t>
       </w:r>
     </w:p>
@@ -6893,91 +6776,67 @@
         <w:rPr>
           <w:rFonts w:ascii="Arial" w:hAnsi="Arial" w:cs="Arial"/>
         </w:rPr>
-        <w:t xml:space="preserve"> {c}: {stdev := STDEV(</w:t>
-      </w:r>
+        <w:t xml:space="preserve"> {c}: {stdev := STDEV(DISTINCT x)}</w:t>
+      </w:r>
+    </w:p>
+    <w:p>
+      <w:pPr>
+        <w:rPr>
+          <w:rFonts w:cs="Arial"/>
+        </w:rPr>
+      </w:pPr>
+    </w:p>
+    <w:p>
+      <w:pPr>
+        <w:rPr>
+          <w:rFonts w:cs="Arial"/>
+        </w:rPr>
+      </w:pPr>
+      <w:r>
+        <w:rPr>
+          <w:rFonts w:cs="Arial"/>
+        </w:rPr>
+        <w:t>This may also be used with an initial or default (or other purpose) value. For example:</w:t>
+      </w:r>
+    </w:p>
+    <w:p>
+      <w:pPr>
+        <w:rPr>
+          <w:rFonts w:cs="Arial"/>
+        </w:rPr>
+      </w:pPr>
+    </w:p>
+    <w:p>
+      <w:pPr>
+        <w:rPr>
+          <w:sz w:val="22"/>
+        </w:rPr>
+      </w:pPr>
       <w:r>
         <w:rPr>
           <w:rFonts w:ascii="Arial" w:hAnsi="Arial" w:cs="Arial"/>
-        </w:rPr>
-        <w:t>DISTINCT x</w:t>
+          <w:color w:val="800000"/>
+        </w:rPr>
+        <w:t>SUMMARIZE</w:t>
       </w:r>
       <w:r>
         <w:rPr>
           <w:rFonts w:ascii="Arial" w:hAnsi="Arial" w:cs="Arial"/>
         </w:rPr>
-        <w:t>)}</w:t>
-      </w:r>
-    </w:p>
-    <w:p>
-      <w:pPr>
-        <w:rPr>
-          <w:rFonts w:cs="Arial"/>
-        </w:rPr>
-      </w:pPr>
-    </w:p>
-    <w:p>
-      <w:pPr>
-        <w:rPr>
-          <w:rFonts w:cs="Arial"/>
-        </w:rPr>
-      </w:pPr>
-      <w:r>
-        <w:rPr>
-          <w:rFonts w:cs="Arial"/>
-        </w:rPr>
-        <w:t>This may also be used with an initial or default (or other purpose) value. For example:</w:t>
-      </w:r>
-    </w:p>
-    <w:p>
-      <w:pPr>
-        <w:rPr>
-          <w:rFonts w:cs="Arial"/>
-        </w:rPr>
-      </w:pPr>
-    </w:p>
-    <w:p>
-      <w:pPr>
-        <w:rPr>
-          <w:sz w:val="22"/>
-        </w:rPr>
-      </w:pPr>
+        <w:t xml:space="preserve"> myvar </w:t>
+      </w:r>
       <w:r>
         <w:rPr>
           <w:rFonts w:ascii="Arial" w:hAnsi="Arial" w:cs="Arial"/>
           <w:color w:val="800000"/>
         </w:rPr>
-        <w:t>SUMMARIZE</w:t>
+        <w:t>BY</w:t>
       </w:r>
       <w:r>
         <w:rPr>
           <w:rFonts w:ascii="Arial" w:hAnsi="Arial" w:cs="Arial"/>
         </w:rPr>
-        <w:t xml:space="preserve"> myvar </w:t>
-      </w:r>
-      <w:r>
-        <w:rPr>
-          <w:rFonts w:ascii="Arial" w:hAnsi="Arial" w:cs="Arial"/>
-          <w:color w:val="800000"/>
-        </w:rPr>
-        <w:t>BY</w:t>
-      </w:r>
-      <w:r>
-        <w:rPr>
-          <w:rFonts w:ascii="Arial" w:hAnsi="Arial" w:cs="Arial"/>
-        </w:rPr>
-        <w:t xml:space="preserve"> {c}: {stdev := STDEV(</w:t>
-      </w:r>
-      <w:r>
-        <w:rPr>
-          <w:rFonts w:ascii="Arial" w:hAnsi="Arial" w:cs="Arial"/>
-        </w:rPr>
-        <w:t xml:space="preserve">DISTINCT </w:t>
-      </w:r>
-      <w:r>
-        <w:rPr>
-          <w:rFonts w:ascii="Arial" w:hAnsi="Arial" w:cs="Arial"/>
-        </w:rPr>
-        <w:t>x, 1)}</w:t>
+        <w:t xml:space="preserve"> {c}: {stdev := STDEV(DISTINCT x, 1)}</w:t>
       </w:r>
     </w:p>
     <w:p>
@@ -6988,10 +6847,7 @@
       </w:pPr>
     </w:p>
     <w:p/>
-    <w:p>
-      <w:bookmarkStart w:id="0" w:name="_GoBack"/>
-      <w:bookmarkEnd w:id="0"/>
-    </w:p>
+    <w:p/>
     <w:p/>
     <w:p/>
     <w:p/>
@@ -7119,6 +6975,9 @@
     <w:p>
       <w:pPr>
         <w:pStyle w:val="EndnoteText"/>
+        <w:rPr>
+          <w:lang w:val="en-GB"/>
+        </w:rPr>
       </w:pPr>
       <w:r>
         <w:rPr>
@@ -7130,9 +6989,71 @@
         <w:t xml:space="preserve"> </w:t>
       </w:r>
       <w:r>
+        <w:rPr>
+          <w:lang w:val="en-GB"/>
+        </w:rPr>
+        <w:t xml:space="preserve">The facilities described in this paper are available in </w:t>
+      </w:r>
+      <w:r>
+        <w:rPr>
+          <w:i/>
+          <w:lang w:val="en-GB"/>
+        </w:rPr>
+        <w:t>Rel</w:t>
+      </w:r>
+      <w:r>
+        <w:rPr>
+          <w:lang w:val="en-GB"/>
+        </w:rPr>
+        <w:t xml:space="preserve"> version 3.000, which as of August 2016, is not yet released.</w:t>
+      </w:r>
+    </w:p>
+  </w:endnote>
+  <w:endnote w:id="3">
+    <w:p>
+      <w:pPr>
+        <w:pStyle w:val="EndnoteText"/>
+        <w:rPr>
+          <w:lang w:val="en-GB"/>
+        </w:rPr>
+      </w:pPr>
+      <w:r>
+        <w:rPr>
+          <w:rStyle w:val="EndnoteReference"/>
+        </w:rPr>
+        <w:endnoteRef/>
+      </w:r>
+      <w:r>
+        <w:t xml:space="preserve"> See </w:t>
+      </w:r>
+      <w:hyperlink r:id="rId2" w:history="1">
+        <w:r>
+          <w:rPr>
+            <w:rStyle w:val="Hyperlink"/>
+          </w:rPr>
+          <w:t>http://reldb.org</w:t>
+        </w:r>
+      </w:hyperlink>
+    </w:p>
+  </w:endnote>
+  <w:endnote w:id="4">
+    <w:p>
+      <w:pPr>
+        <w:pStyle w:val="EndnoteText"/>
+      </w:pPr>
+      <w:r>
+        <w:rPr>
+          <w:rStyle w:val="EndnoteReference"/>
+        </w:rPr>
+        <w:endnoteRef/>
+      </w:r>
+      <w:r>
+        <w:t xml:space="preserve"> </w:t>
+      </w:r>
+      <w:r>
         <w:t xml:space="preserve">See </w:t>
       </w:r>
-      <w:hyperlink r:id="rId2" w:history="1">
+      <w:hyperlink r:id="rId3" w:history="1">
         <w:r>
           <w:rPr>
             <w:rStyle w:val="Hyperlink"/>
@@ -7142,89 +7063,6 @@
       </w:hyperlink>
     </w:p>
   </w:endnote>
-  <w:endnote w:id="3">
-    <w:p>
-      <w:pPr>
-        <w:pStyle w:val="EndnoteText"/>
-        <w:rPr>
-          <w:lang w:val="en-GB"/>
-        </w:rPr>
-      </w:pPr>
-      <w:r>
-        <w:rPr>
-          <w:rStyle w:val="EndnoteReference"/>
-        </w:rPr>
-        <w:endnoteRef/>
-      </w:r>
-      <w:r>
-        <w:t xml:space="preserve"> See </w:t>
-      </w:r>
-      <w:hyperlink r:id="rId3" w:history="1">
-        <w:r>
-          <w:rPr>
-            <w:rStyle w:val="Hyperlink"/>
-          </w:rPr>
-          <w:t>http://reldb.org</w:t>
-        </w:r>
-      </w:hyperlink>
-    </w:p>
-  </w:endnote>
-  <w:endnote w:id="4">
-    <w:p>
-      <w:pPr>
-        <w:pStyle w:val="EndnoteText"/>
-        <w:rPr>
-          <w:lang w:val="en-GB"/>
-        </w:rPr>
-      </w:pPr>
-      <w:r>
-        <w:rPr>
-          <w:rStyle w:val="EndnoteReference"/>
-        </w:rPr>
-        <w:endnoteRef/>
-      </w:r>
-      <w:r>
-        <w:t xml:space="preserve"> </w:t>
-      </w:r>
-      <w:r>
-        <w:rPr>
-          <w:lang w:val="en-GB"/>
-        </w:rPr>
-        <w:t>The faciliti</w:t>
-      </w:r>
-      <w:r>
-        <w:rPr>
-          <w:lang w:val="en-GB"/>
-        </w:rPr>
-        <w:t xml:space="preserve">es described in this paper are </w:t>
-      </w:r>
-      <w:r>
-        <w:rPr>
-          <w:lang w:val="en-GB"/>
-        </w:rPr>
-        <w:t xml:space="preserve">available in </w:t>
-      </w:r>
-      <w:r>
-        <w:rPr>
-          <w:i/>
-          <w:lang w:val="en-GB"/>
-        </w:rPr>
-        <w:t>Rel</w:t>
-      </w:r>
-      <w:r>
-        <w:rPr>
-          <w:lang w:val="en-GB"/>
-        </w:rPr>
-        <w:t xml:space="preserve"> version 3.000</w:t>
-      </w:r>
-      <w:r>
-        <w:rPr>
-          <w:lang w:val="en-GB"/>
-        </w:rPr>
-        <w:t>, which as of August 2016, is not yet released.</w:t>
-      </w:r>
-    </w:p>
-  </w:endnote>
   <w:endnote w:id="5">
     <w:p>
       <w:pPr>
@@ -7284,99 +7122,21 @@
         <w:rPr>
           <w:lang w:val="en-GB"/>
         </w:rPr>
-        <w:t>T</w:t>
-      </w:r>
-      <w:r>
-        <w:rPr>
-          <w:lang w:val="en-GB"/>
-        </w:rPr>
-        <w:t>his is quirky.</w:t>
-      </w:r>
-      <w:r>
-        <w:rPr>
-          <w:lang w:val="en-GB"/>
-        </w:rPr>
-        <w:t xml:space="preserve"> </w:t>
-      </w:r>
-      <w:r>
-        <w:rPr>
-          <w:lang w:val="en-GB"/>
-        </w:rPr>
-        <w:t>A</w:t>
-      </w:r>
-      <w:r>
-        <w:rPr>
-          <w:lang w:val="en-GB"/>
-        </w:rPr>
-        <w:t xml:space="preserve"> future </w:t>
-      </w:r>
-      <w:r>
-        <w:rPr>
-          <w:i/>
-          <w:lang w:val="en-GB"/>
-        </w:rPr>
-        <w:t>Rel</w:t>
-      </w:r>
-      <w:r>
-        <w:rPr>
-          <w:lang w:val="en-GB"/>
-        </w:rPr>
-        <w:t xml:space="preserve"> update </w:t>
-      </w:r>
-      <w:r>
-        <w:rPr>
-          <w:lang w:val="en-GB"/>
-        </w:rPr>
-        <w:t>will almost certainly</w:t>
-      </w:r>
-      <w:r>
-        <w:rPr>
-          <w:lang w:val="en-GB"/>
-        </w:rPr>
-        <w:t xml:space="preserve"> remove the need for RENAME.</w:t>
-      </w:r>
-    </w:p>
-  </w:endnote>
-  <w:endnote w:id="7">
-    <w:p>
-      <w:pPr>
-        <w:pStyle w:val="EndnoteText"/>
-        <w:rPr>
-          <w:lang w:val="en-GB"/>
-        </w:rPr>
-      </w:pPr>
-      <w:r>
-        <w:rPr>
-          <w:rStyle w:val="EndnoteReference"/>
-        </w:rPr>
-        <w:endnoteRef/>
-      </w:r>
-      <w:r>
-        <w:t xml:space="preserve"> </w:t>
-      </w:r>
-      <w:r>
-        <w:rPr>
-          <w:lang w:val="en-GB"/>
-        </w:rPr>
-        <w:t xml:space="preserve">Of course, relations have no tuple order, so the resulting string is indeterminate. Ideally, facilities should be provided to permit using AGGREGATE with ARRAY operands, which have a </w:t>
-      </w:r>
-      <w:r>
-        <w:rPr>
-          <w:lang w:val="en-GB"/>
-        </w:rPr>
-        <w:t xml:space="preserve">specified </w:t>
-      </w:r>
-      <w:r>
-        <w:rPr>
-          <w:lang w:val="en-GB"/>
-        </w:rPr>
-        <w:t>tuple order.</w:t>
-      </w:r>
-      <w:r>
-        <w:rPr>
-          <w:lang w:val="en-GB"/>
-        </w:rPr>
-        <w:t xml:space="preserve"> As of this writing (August 2016), this has not yet been implemented.</w:t>
+        <w:t xml:space="preserve">Of course, relations have no tuple order, so the resulting string is indeterminate. </w:t>
+      </w:r>
+      <w:r>
+        <w:rPr>
+          <w:lang w:val="en-GB"/>
+        </w:rPr>
+        <w:t>User-defined aggregate operators may need to use ORDER(…) to impose an ordering on tuples by converting relations to ARRAYs</w:t>
+      </w:r>
+      <w:bookmarkStart w:id="0" w:name="_GoBack"/>
+      <w:bookmarkEnd w:id="0"/>
+      <w:r>
+        <w:rPr>
+          <w:lang w:val="en-GB"/>
+        </w:rPr>
+        <w:t>.</w:t>
       </w:r>
     </w:p>
   </w:endnote>
@@ -8808,7 +8568,7 @@
 </file>
 
 <file path=customXml/itemProps1.xml><?xml version="1.0" encoding="utf-8"?>
-<ds:datastoreItem xmlns:ds="http://schemas.openxmlformats.org/officeDocument/2006/customXml" ds:itemID="{3F417D00-55C7-D541-84CC-28660736BF1A}">
+<ds:datastoreItem xmlns:ds="http://schemas.openxmlformats.org/officeDocument/2006/customXml" ds:itemID="{E4B20BB7-2F68-0541-B2D2-6533692F48E7}">
   <ds:schemaRefs>
     <ds:schemaRef ds:uri="http://schemas.openxmlformats.org/officeDocument/2006/bibliography"/>
   </ds:schemaRefs>

</xml_diff>

<commit_message>
Update documentation to describe new aggregate operator syntax.
</commit_message>
<xml_diff>
--- a/_Deployment/docs/User-Defined Aggregate Operators in Tutorial D and Rel.docx
+++ b/_Deployment/docs/User-Defined Aggregate Operators in Tutorial D and Rel.docx
@@ -74,7 +74,7 @@
     </w:p>
     <w:p>
       <w:r>
-        <w:t>Version 1.06</w:t>
+        <w:t>Version 1.07</w:t>
       </w:r>
       <w:r>
         <w:t xml:space="preserve"> August 2016</w:t>
@@ -3916,7 +3916,13 @@
         <w:rPr>
           <w:lang w:val="en-GB"/>
         </w:rPr>
-        <w:t>RELATION {AGGREGAND &lt;type&gt;, AGGREGATION_SERIAL}) RETURNS &lt;type2&gt;</w:t>
+        <w:t>ARRAY TUPLE</w:t>
+      </w:r>
+      <w:r>
+        <w:rPr>
+          <w:lang w:val="en-GB"/>
+        </w:rPr>
+        <w:t xml:space="preserve"> {AGGREGAND &lt;type&gt;, AGGREGATION_SERIAL}) RETURNS &lt;type2&gt;</w:t>
       </w:r>
     </w:p>
     <w:p>
@@ -3991,13 +3997,27 @@
           <w:i/>
           <w:lang w:val="en-GB"/>
         </w:rPr>
-        <w:t>E_SUM(RELATION {AGGREGAND INT</w:t>
+        <w:t>E_SUM(</w:t>
       </w:r>
       <w:r>
         <w:rPr>
           <w:i/>
           <w:lang w:val="en-GB"/>
         </w:rPr>
+        <w:t>ARRAY TUPLE</w:t>
+      </w:r>
+      <w:r>
+        <w:rPr>
+          <w:i/>
+          <w:lang w:val="en-GB"/>
+        </w:rPr>
+        <w:t xml:space="preserve"> {AGGREGAND INT</w:t>
+      </w:r>
+      <w:r>
+        <w:rPr>
+          <w:i/>
+          <w:lang w:val="en-GB"/>
+        </w:rPr>
         <w:t>, AGGREGATION_SERIAL}) RETURNS INT</w:t>
       </w:r>
     </w:p>
@@ -4048,13 +4068,27 @@
           <w:i/>
           <w:lang w:val="en-GB"/>
         </w:rPr>
-        <w:t>E_AVG(RELATION {AGGREGAND INT</w:t>
+        <w:t>E_AVG(</w:t>
       </w:r>
       <w:r>
         <w:rPr>
           <w:i/>
           <w:lang w:val="en-GB"/>
         </w:rPr>
+        <w:t>ARRAY TUPLE</w:t>
+      </w:r>
+      <w:r>
+        <w:rPr>
+          <w:i/>
+          <w:lang w:val="en-GB"/>
+        </w:rPr>
+        <w:t xml:space="preserve"> {AGGREGAND INT</w:t>
+      </w:r>
+      <w:r>
+        <w:rPr>
+          <w:i/>
+          <w:lang w:val="en-GB"/>
+        </w:rPr>
         <w:t>, AGGREGATION_SERIAL}) RETURNS RATIONAL</w:t>
       </w:r>
     </w:p>
@@ -4073,6 +4107,46 @@
       </w:pPr>
       <w:r>
         <w:rPr>
+          <w:b/>
+          <w:lang w:val="en-GB"/>
+        </w:rPr>
+        <w:t>Tutorial D</w:t>
+      </w:r>
+      <w:r>
+        <w:rPr>
+          <w:lang w:val="en-GB"/>
+        </w:rPr>
+        <w:t xml:space="preserve"> defines ARRAYs of TUPLEs, but limits their use to a cursor-like facility for accessing a collection of tuples in a specified order. In </w:t>
+      </w:r>
+      <w:r>
+        <w:rPr>
+          <w:i/>
+          <w:lang w:val="en-GB"/>
+        </w:rPr>
+        <w:t>Rel</w:t>
+      </w:r>
+      <w:r>
+        <w:rPr>
+          <w:lang w:val="en-GB"/>
+        </w:rPr>
+        <w:t>, ARRAYs of TUPLEs can be used as an operand type.</w:t>
+      </w:r>
+    </w:p>
+    <w:p>
+      <w:pPr>
+        <w:rPr>
+          <w:lang w:val="en-GB"/>
+        </w:rPr>
+      </w:pPr>
+    </w:p>
+    <w:p>
+      <w:pPr>
+        <w:rPr>
+          <w:lang w:val="en-GB"/>
+        </w:rPr>
+      </w:pPr>
+      <w:r>
+        <w:rPr>
           <w:lang w:val="en-GB"/>
         </w:rPr>
         <w:t xml:space="preserve">The </w:t>
@@ -4106,7 +4180,19 @@
         <w:rPr>
           <w:lang w:val="en-GB"/>
         </w:rPr>
-        <w:t>E_SUM(RELATION {AGGREGAND INT</w:t>
+        <w:t>E_SUM(</w:t>
+      </w:r>
+      <w:r>
+        <w:rPr>
+          <w:lang w:val="en-GB"/>
+        </w:rPr>
+        <w:t>ARRAY TUPLE</w:t>
+      </w:r>
+      <w:r>
+        <w:rPr>
+          <w:lang w:val="en-GB"/>
+        </w:rPr>
+        <w:t xml:space="preserve"> {AGGREGAND INT</w:t>
       </w:r>
       <w:r>
         <w:rPr>
@@ -4286,7 +4372,19 @@
         <w:rPr>
           <w:lang w:val="en-GB"/>
         </w:rPr>
-        <w:t>2. Projecting away all attributes except AGGREGAND and AGGREGATION_SERIAL;</w:t>
+        <w:t>2. Projecting away all attributes except AGGREGAND and AGGREGATION_SERIAL</w:t>
+      </w:r>
+      <w:r>
+        <w:rPr>
+          <w:lang w:val="en-GB"/>
+        </w:rPr>
+        <w:t xml:space="preserve"> before converting the result to an ARRAY</w:t>
+      </w:r>
+      <w:r>
+        <w:rPr>
+          <w:lang w:val="en-GB"/>
+        </w:rPr>
+        <w:t>;</w:t>
       </w:r>
       <w:r>
         <w:rPr>
@@ -4412,13 +4510,6 @@
         </w:rPr>
         <w:t xml:space="preserve"> a new aggregate operator:</w:t>
       </w:r>
-    </w:p>
-    <w:p>
-      <w:pPr>
-        <w:rPr>
-          <w:lang w:val="en-GB"/>
-        </w:rPr>
-      </w:pPr>
     </w:p>
     <w:p>
       <w:pPr>
@@ -4434,59 +4525,67 @@
         <w:autoSpaceDN w:val="0"/>
         <w:adjustRightInd w:val="0"/>
         <w:rPr>
-          <w:rFonts w:ascii=".SF NS Text" w:eastAsia=".SF NS Text" w:cs=".SF NS Text"/>
-          <w:sz w:val="20"/>
-          <w:szCs w:val="22"/>
-        </w:rPr>
-      </w:pPr>
-      <w:r>
-        <w:rPr>
-          <w:rFonts w:ascii=".SF NS Text" w:eastAsia=".SF NS Text" w:cs=".SF NS Text"/>
+          <w:rFonts w:ascii="Arial" w:hAnsi="Arial" w:cs="Arial"/>
+          <w:sz w:val="18"/>
+        </w:rPr>
+      </w:pPr>
+      <w:r>
+        <w:rPr>
+          <w:rFonts w:ascii="Arial" w:hAnsi="Arial" w:cs="Arial"/>
           <w:color w:val="800000"/>
-          <w:sz w:val="20"/>
-          <w:szCs w:val="22"/>
+          <w:sz w:val="18"/>
         </w:rPr>
         <w:t>OPERATOR</w:t>
       </w:r>
       <w:r>
         <w:rPr>
-          <w:rFonts w:ascii=".SF NS Text" w:eastAsia=".SF NS Text" w:cs=".SF NS Text"/>
-          <w:sz w:val="20"/>
-          <w:szCs w:val="22"/>
+          <w:rFonts w:ascii="Arial" w:hAnsi="Arial" w:cs="Arial"/>
+          <w:sz w:val="18"/>
         </w:rPr>
         <w:t xml:space="preserve"> AGGREGATE_SUM(r </w:t>
       </w:r>
       <w:r>
         <w:rPr>
-          <w:rFonts w:ascii=".SF NS Text" w:eastAsia=".SF NS Text" w:cs=".SF NS Text"/>
+          <w:rFonts w:ascii="Arial" w:hAnsi="Arial" w:cs="Arial"/>
           <w:color w:val="800000"/>
-          <w:sz w:val="20"/>
-          <w:szCs w:val="22"/>
-        </w:rPr>
-        <w:t>RELATION</w:t>
-      </w:r>
-      <w:r>
-        <w:rPr>
-          <w:rFonts w:ascii=".SF NS Text" w:eastAsia=".SF NS Text" w:cs=".SF NS Text"/>
-          <w:sz w:val="20"/>
-          <w:szCs w:val="22"/>
+          <w:sz w:val="18"/>
+        </w:rPr>
+        <w:t>ARRAY</w:t>
+      </w:r>
+      <w:r>
+        <w:rPr>
+          <w:rFonts w:ascii="Arial" w:hAnsi="Arial" w:cs="Arial"/>
+          <w:sz w:val="18"/>
+        </w:rPr>
+        <w:t xml:space="preserve"> </w:t>
+      </w:r>
+      <w:r>
+        <w:rPr>
+          <w:rFonts w:ascii="Arial" w:hAnsi="Arial" w:cs="Arial"/>
+          <w:color w:val="800000"/>
+          <w:sz w:val="18"/>
+        </w:rPr>
+        <w:t>TUPLE</w:t>
+      </w:r>
+      <w:r>
+        <w:rPr>
+          <w:rFonts w:ascii="Arial" w:hAnsi="Arial" w:cs="Arial"/>
+          <w:sz w:val="18"/>
         </w:rPr>
         <w:t xml:space="preserve"> {AGGREGAND CHARACTER, AGGREGATION_SERIAL INTEGER}) </w:t>
       </w:r>
       <w:r>
         <w:rPr>
-          <w:rFonts w:ascii=".SF NS Text" w:eastAsia=".SF NS Text" w:cs=".SF NS Text"/>
+          <w:rFonts w:ascii="Arial" w:hAnsi="Arial" w:cs="Arial"/>
           <w:color w:val="800000"/>
-          <w:sz w:val="20"/>
-          <w:szCs w:val="22"/>
+          <w:sz w:val="18"/>
         </w:rPr>
         <w:t>RETURNS</w:t>
       </w:r>
       <w:r>
         <w:rPr>
-          <w:rFonts w:ascii=".SF NS Text" w:eastAsia=".SF NS Text" w:cs=".SF NS Text"/>
-          <w:sz w:val="20"/>
-          <w:szCs w:val="22"/>
+          <w:rFonts w:ascii="Arial" w:hAnsi="Arial" w:cs="Arial"/>
+          <w:sz w:val="18"/>
         </w:rPr>
         <w:t xml:space="preserve"> CHARACTER;</w:t>
       </w:r>
@@ -4498,25 +4597,22 @@
         <w:autoSpaceDN w:val="0"/>
         <w:adjustRightInd w:val="0"/>
         <w:rPr>
-          <w:rFonts w:ascii=".SF NS Text" w:eastAsia=".SF NS Text" w:cs=".SF NS Text"/>
-          <w:sz w:val="20"/>
-          <w:szCs w:val="22"/>
-        </w:rPr>
-      </w:pPr>
-      <w:r>
-        <w:rPr>
-          <w:rFonts w:ascii=".SF NS Text" w:eastAsia=".SF NS Text" w:cs=".SF NS Text"/>
-          <w:sz w:val="20"/>
-          <w:szCs w:val="22"/>
+          <w:rFonts w:ascii="Arial" w:hAnsi="Arial" w:cs="Arial"/>
+          <w:sz w:val="18"/>
+        </w:rPr>
+      </w:pPr>
+      <w:r>
+        <w:rPr>
+          <w:rFonts w:ascii="Arial" w:hAnsi="Arial" w:cs="Arial"/>
+          <w:sz w:val="18"/>
         </w:rPr>
         <w:tab/>
       </w:r>
       <w:r>
         <w:rPr>
-          <w:rFonts w:ascii=".SF NS Text" w:eastAsia=".SF NS Text" w:cs=".SF NS Text"/>
+          <w:rFonts w:ascii="Arial" w:hAnsi="Arial" w:cs="Arial"/>
           <w:color w:val="800000"/>
-          <w:sz w:val="20"/>
-          <w:szCs w:val="22"/>
+          <w:sz w:val="18"/>
         </w:rPr>
         <w:t>RETURN</w:t>
       </w:r>
@@ -4528,59 +4624,68 @@
         <w:autoSpaceDN w:val="0"/>
         <w:adjustRightInd w:val="0"/>
         <w:rPr>
-          <w:rFonts w:ascii=".SF NS Text" w:eastAsia=".SF NS Text" w:cs=".SF NS Text"/>
-          <w:sz w:val="20"/>
-          <w:szCs w:val="22"/>
-        </w:rPr>
-      </w:pPr>
-      <w:r>
-        <w:rPr>
-          <w:rFonts w:ascii=".SF NS Text" w:eastAsia=".SF NS Text" w:cs=".SF NS Text"/>
-          <w:sz w:val="20"/>
-          <w:szCs w:val="22"/>
+          <w:rFonts w:ascii="Arial" w:hAnsi="Arial" w:cs="Arial"/>
+          <w:sz w:val="18"/>
+        </w:rPr>
+      </w:pPr>
+      <w:r>
+        <w:rPr>
+          <w:rFonts w:ascii="Arial" w:hAnsi="Arial" w:cs="Arial"/>
+          <w:sz w:val="18"/>
         </w:rPr>
         <w:tab/>
       </w:r>
       <w:r>
         <w:rPr>
-          <w:rFonts w:ascii=".SF NS Text" w:eastAsia=".SF NS Text" w:cs=".SF NS Text"/>
-          <w:sz w:val="20"/>
-          <w:szCs w:val="22"/>
+          <w:rFonts w:ascii="Arial" w:hAnsi="Arial" w:cs="Arial"/>
+          <w:sz w:val="18"/>
         </w:rPr>
         <w:tab/>
       </w:r>
       <w:r>
         <w:rPr>
-          <w:rFonts w:ascii=".SF NS Text" w:eastAsia=".SF NS Text" w:cs=".SF NS Text"/>
+          <w:rFonts w:ascii="Arial" w:hAnsi="Arial" w:cs="Arial"/>
           <w:color w:val="800000"/>
-          <w:sz w:val="20"/>
-          <w:szCs w:val="22"/>
+          <w:sz w:val="18"/>
         </w:rPr>
         <w:t>AGGREGATE</w:t>
       </w:r>
       <w:r>
         <w:rPr>
-          <w:rFonts w:ascii=".SF NS Text" w:eastAsia=".SF NS Text" w:cs=".SF NS Text"/>
-          <w:sz w:val="20"/>
-          <w:szCs w:val="22"/>
-        </w:rPr>
-        <w:t xml:space="preserve"> (</w:t>
-      </w:r>
-      <w:r>
-        <w:rPr>
-          <w:rFonts w:ascii=".SF NS Text" w:eastAsia=".SF NS Text" w:cs=".SF NS Text"/>
-          <w:sz w:val="20"/>
-          <w:szCs w:val="22"/>
-        </w:rPr>
-        <w:t>r, AGGREGAND</w:t>
-      </w:r>
-      <w:r>
-        <w:rPr>
-          <w:rFonts w:ascii=".SF NS Text" w:eastAsia=".SF NS Text" w:cs=".SF NS Text"/>
-          <w:sz w:val="20"/>
-          <w:szCs w:val="22"/>
-        </w:rPr>
-        <w:t>);</w:t>
+          <w:rFonts w:ascii="Arial" w:hAnsi="Arial" w:cs="Arial"/>
+          <w:sz w:val="18"/>
+        </w:rPr>
+        <w:t xml:space="preserve"> (r </w:t>
+      </w:r>
+      <w:r>
+        <w:rPr>
+          <w:rFonts w:ascii="Arial" w:hAnsi="Arial" w:cs="Arial"/>
+          <w:color w:val="800000"/>
+          <w:sz w:val="18"/>
+        </w:rPr>
+        <w:t>ORDER</w:t>
+      </w:r>
+      <w:r>
+        <w:rPr>
+          <w:rFonts w:ascii="Arial" w:hAnsi="Arial" w:cs="Arial"/>
+          <w:sz w:val="18"/>
+        </w:rPr>
+        <w:t>(</w:t>
+      </w:r>
+      <w:r>
+        <w:rPr>
+          <w:rFonts w:ascii="Arial" w:hAnsi="Arial" w:cs="Arial"/>
+          <w:color w:val="800000"/>
+          <w:sz w:val="18"/>
+        </w:rPr>
+        <w:t>ASC</w:t>
+      </w:r>
+      <w:r>
+        <w:rPr>
+          <w:rFonts w:ascii="Arial" w:hAnsi="Arial" w:cs="Arial"/>
+          <w:sz w:val="18"/>
+        </w:rPr>
+        <w:t xml:space="preserve"> AGGREGAND), AGGREGAND);</w:t>
       </w:r>
     </w:p>
     <w:p>
@@ -4590,49 +4695,43 @@
         <w:autoSpaceDN w:val="0"/>
         <w:adjustRightInd w:val="0"/>
         <w:rPr>
-          <w:rFonts w:ascii=".SF NS Text" w:eastAsia=".SF NS Text" w:cs=".SF NS Text"/>
-          <w:sz w:val="20"/>
-          <w:szCs w:val="22"/>
-        </w:rPr>
-      </w:pPr>
-      <w:r>
-        <w:rPr>
-          <w:rFonts w:ascii=".SF NS Text" w:eastAsia=".SF NS Text" w:cs=".SF NS Text"/>
-          <w:sz w:val="20"/>
-          <w:szCs w:val="22"/>
+          <w:rFonts w:ascii="Arial" w:hAnsi="Arial" w:cs="Arial"/>
+          <w:sz w:val="18"/>
+        </w:rPr>
+      </w:pPr>
+      <w:r>
+        <w:rPr>
+          <w:rFonts w:ascii="Arial" w:hAnsi="Arial" w:cs="Arial"/>
+          <w:sz w:val="18"/>
         </w:rPr>
         <w:tab/>
       </w:r>
       <w:r>
         <w:rPr>
-          <w:rFonts w:ascii=".SF NS Text" w:eastAsia=".SF NS Text" w:cs=".SF NS Text"/>
-          <w:sz w:val="20"/>
-          <w:szCs w:val="22"/>
+          <w:rFonts w:ascii="Arial" w:hAnsi="Arial" w:cs="Arial"/>
+          <w:sz w:val="18"/>
         </w:rPr>
         <w:tab/>
       </w:r>
       <w:r>
         <w:rPr>
-          <w:rFonts w:ascii=".SF NS Text" w:eastAsia=".SF NS Text" w:cs=".SF NS Text"/>
-          <w:sz w:val="20"/>
-          <w:szCs w:val="22"/>
+          <w:rFonts w:ascii="Arial" w:hAnsi="Arial" w:cs="Arial"/>
+          <w:sz w:val="18"/>
         </w:rPr>
         <w:tab/>
       </w:r>
       <w:r>
         <w:rPr>
-          <w:rFonts w:ascii=".SF NS Text" w:eastAsia=".SF NS Text" w:cs=".SF NS Text"/>
+          <w:rFonts w:ascii="Arial" w:hAnsi="Arial" w:cs="Arial"/>
           <w:color w:val="800000"/>
-          <w:sz w:val="20"/>
-          <w:szCs w:val="22"/>
+          <w:sz w:val="18"/>
         </w:rPr>
         <w:t>RETURN</w:t>
       </w:r>
       <w:r>
         <w:rPr>
-          <w:rFonts w:ascii=".SF NS Text" w:eastAsia=".SF NS Text" w:cs=".SF NS Text"/>
-          <w:sz w:val="20"/>
-          <w:szCs w:val="22"/>
+          <w:rFonts w:ascii="Arial" w:hAnsi="Arial" w:cs="Arial"/>
+          <w:sz w:val="18"/>
         </w:rPr>
         <w:t xml:space="preserve"> VALUE1 || VALUE2;</w:t>
       </w:r>
@@ -4644,343 +4743,425 @@
         <w:autoSpaceDN w:val="0"/>
         <w:adjustRightInd w:val="0"/>
         <w:rPr>
+          <w:rFonts w:ascii="Arial" w:hAnsi="Arial" w:cs="Arial"/>
+          <w:sz w:val="18"/>
+        </w:rPr>
+      </w:pPr>
+      <w:r>
+        <w:rPr>
+          <w:rFonts w:ascii="Arial" w:hAnsi="Arial" w:cs="Arial"/>
+          <w:sz w:val="18"/>
+        </w:rPr>
+        <w:tab/>
+      </w:r>
+      <w:r>
+        <w:rPr>
+          <w:rFonts w:ascii="Arial" w:hAnsi="Arial" w:cs="Arial"/>
+          <w:sz w:val="18"/>
+        </w:rPr>
+        <w:tab/>
+      </w:r>
+      <w:r>
+        <w:rPr>
+          <w:rFonts w:ascii="Arial" w:hAnsi="Arial" w:cs="Arial"/>
+          <w:color w:val="800000"/>
+          <w:sz w:val="18"/>
+        </w:rPr>
+        <w:t>END</w:t>
+      </w:r>
+      <w:r>
+        <w:rPr>
+          <w:rFonts w:ascii="Arial" w:hAnsi="Arial" w:cs="Arial"/>
+          <w:sz w:val="18"/>
+        </w:rPr>
+        <w:t xml:space="preserve"> </w:t>
+      </w:r>
+      <w:r>
+        <w:rPr>
+          <w:rFonts w:ascii="Arial" w:hAnsi="Arial" w:cs="Arial"/>
+          <w:color w:val="800000"/>
+          <w:sz w:val="18"/>
+        </w:rPr>
+        <w:t>AGGREGATE</w:t>
+      </w:r>
+      <w:r>
+        <w:rPr>
+          <w:rFonts w:ascii="Arial" w:hAnsi="Arial" w:cs="Arial"/>
+          <w:sz w:val="18"/>
+        </w:rPr>
+        <w:t>;</w:t>
+      </w:r>
+    </w:p>
+    <w:p>
+      <w:pPr>
+        <w:rPr>
+          <w:rFonts w:ascii="Arial" w:hAnsi="Arial" w:cs="Arial"/>
+          <w:sz w:val="18"/>
+        </w:rPr>
+      </w:pPr>
+      <w:r>
+        <w:rPr>
+          <w:rFonts w:ascii="Arial" w:hAnsi="Arial" w:cs="Arial"/>
+          <w:color w:val="800000"/>
+          <w:sz w:val="18"/>
+        </w:rPr>
+        <w:t>END</w:t>
+      </w:r>
+      <w:r>
+        <w:rPr>
+          <w:rFonts w:ascii="Arial" w:hAnsi="Arial" w:cs="Arial"/>
+          <w:sz w:val="18"/>
+        </w:rPr>
+        <w:t xml:space="preserve"> </w:t>
+      </w:r>
+      <w:r>
+        <w:rPr>
+          <w:rFonts w:ascii="Arial" w:hAnsi="Arial" w:cs="Arial"/>
+          <w:color w:val="800000"/>
+          <w:sz w:val="18"/>
+        </w:rPr>
+        <w:t>OPERATOR</w:t>
+      </w:r>
+      <w:r>
+        <w:rPr>
+          <w:rFonts w:ascii="Arial" w:hAnsi="Arial" w:cs="Arial"/>
+          <w:sz w:val="18"/>
+        </w:rPr>
+        <w:t>;</w:t>
+      </w:r>
+    </w:p>
+    <w:p>
+      <w:pPr>
+        <w:rPr>
           <w:rFonts w:ascii=".SF NS Text" w:eastAsia=".SF NS Text" w:cs=".SF NS Text"/>
           <w:sz w:val="20"/>
           <w:szCs w:val="22"/>
         </w:rPr>
       </w:pPr>
-      <w:r>
-        <w:rPr>
-          <w:rFonts w:ascii=".SF NS Text" w:eastAsia=".SF NS Text" w:cs=".SF NS Text"/>
-          <w:sz w:val="20"/>
-          <w:szCs w:val="22"/>
-        </w:rPr>
-        <w:tab/>
-      </w:r>
-      <w:r>
-        <w:rPr>
-          <w:rFonts w:ascii=".SF NS Text" w:eastAsia=".SF NS Text" w:cs=".SF NS Text"/>
-          <w:sz w:val="20"/>
-          <w:szCs w:val="22"/>
-        </w:rPr>
-        <w:tab/>
-      </w:r>
+    </w:p>
+    <w:p>
+      <w:pPr>
+        <w:rPr>
+          <w:lang w:val="en-GB"/>
+        </w:rPr>
+      </w:pPr>
+      <w:r>
+        <w:rPr>
+          <w:lang w:val="en-GB"/>
+        </w:rPr>
+        <w:t>W</w:t>
+      </w:r>
+      <w:r>
+        <w:rPr>
+          <w:lang w:val="en-GB"/>
+        </w:rPr>
+        <w:t xml:space="preserve">e’ve used AGGREGATE, described above, to implement this new aggregation operator. </w:t>
+      </w:r>
+    </w:p>
+    <w:p>
+      <w:pPr>
+        <w:rPr>
+          <w:lang w:val="en-GB"/>
+        </w:rPr>
+      </w:pPr>
+    </w:p>
+    <w:p>
+      <w:pPr>
+        <w:rPr>
+          <w:lang w:val="en-GB"/>
+        </w:rPr>
+      </w:pPr>
+      <w:r>
+        <w:rPr>
+          <w:lang w:val="en-GB"/>
+        </w:rPr>
+        <w:t>Once implemented, we can use the new operator via expressions like the following…</w:t>
+      </w:r>
+    </w:p>
+    <w:p>
+      <w:pPr>
+        <w:rPr>
+          <w:lang w:val="en-GB"/>
+        </w:rPr>
+      </w:pPr>
+    </w:p>
+    <w:p>
+      <w:pPr>
+        <w:ind w:firstLine="720"/>
+        <w:rPr>
+          <w:rFonts w:ascii=".SF NS Text" w:eastAsia=".SF NS Text" w:cs=".SF NS Text"/>
+          <w:sz w:val="22"/>
+          <w:szCs w:val="22"/>
+        </w:rPr>
+      </w:pPr>
       <w:r>
         <w:rPr>
           <w:rFonts w:ascii=".SF NS Text" w:eastAsia=".SF NS Text" w:cs=".SF NS Text"/>
           <w:color w:val="800000"/>
-          <w:sz w:val="20"/>
-          <w:szCs w:val="22"/>
-        </w:rPr>
-        <w:t>END</w:t>
-      </w:r>
-      <w:r>
-        <w:rPr>
-          <w:rFonts w:ascii=".SF NS Text" w:eastAsia=".SF NS Text" w:cs=".SF NS Text"/>
-          <w:sz w:val="20"/>
+          <w:sz w:val="22"/>
+          <w:szCs w:val="22"/>
+        </w:rPr>
+        <w:t>SUM</w:t>
+      </w:r>
+      <w:r>
+        <w:rPr>
+          <w:rFonts w:ascii=".SF NS Text" w:eastAsia=".SF NS Text" w:cs=".SF NS Text"/>
+          <w:sz w:val="22"/>
+          <w:szCs w:val="22"/>
+        </w:rPr>
+        <w:t xml:space="preserve">(myvar, c || </w:t>
+      </w:r>
+      <w:r>
+        <w:rPr>
+          <w:rFonts w:ascii=".SF NS Text" w:eastAsia=".SF NS Text" w:cs=".SF NS Text"/>
+          <w:color w:val="000080"/>
+          <w:sz w:val="22"/>
+          <w:szCs w:val="22"/>
+        </w:rPr>
+        <w:t>' blah '</w:t>
+      </w:r>
+      <w:r>
+        <w:rPr>
+          <w:rFonts w:ascii=".SF NS Text" w:eastAsia=".SF NS Text" w:cs=".SF NS Text"/>
+          <w:sz w:val="22"/>
+          <w:szCs w:val="22"/>
+        </w:rPr>
+        <w:t>)</w:t>
+      </w:r>
+    </w:p>
+    <w:p>
+      <w:pPr>
+        <w:ind w:firstLine="720"/>
+        <w:rPr>
+          <w:rFonts w:ascii=".SF NS Text" w:eastAsia=".SF NS Text" w:cs=".SF NS Text"/>
+          <w:sz w:val="22"/>
+          <w:szCs w:val="22"/>
+        </w:rPr>
+      </w:pPr>
+    </w:p>
+    <w:p>
+      <w:pPr>
+        <w:rPr>
+          <w:rFonts w:eastAsia=".SF NS Text" w:cs=".SF NS Text"/>
+        </w:rPr>
+      </w:pPr>
+      <w:r>
+        <w:rPr>
+          <w:rFonts w:eastAsia=".SF NS Text" w:cs=".SF NS Text"/>
+        </w:rPr>
+        <w:t>…which evaluates to</w:t>
+      </w:r>
+      <w:r>
+        <w:rPr>
+          <w:rFonts w:eastAsia=".SF NS Text" w:cs=".SF NS Text"/>
+        </w:rPr>
+        <w:t xml:space="preserve"> the string:</w:t>
+      </w:r>
+    </w:p>
+    <w:p>
+      <w:pPr>
+        <w:rPr>
+          <w:rFonts w:ascii=".SF NS Text" w:eastAsia=".SF NS Text" w:cs=".SF NS Text"/>
+          <w:sz w:val="22"/>
+          <w:szCs w:val="22"/>
+        </w:rPr>
+      </w:pPr>
+    </w:p>
+    <w:p>
+      <w:pPr>
+        <w:ind w:firstLine="720"/>
+        <w:rPr>
+          <w:rFonts w:ascii="Helvetica" w:hAnsi="Helvetica" w:cs="Helvetica"/>
+          <w:sz w:val="22"/>
+          <w:szCs w:val="22"/>
+        </w:rPr>
+      </w:pPr>
+      <w:r>
+        <w:rPr>
+          <w:rFonts w:ascii="Helvetica" w:hAnsi="Helvetica" w:cs="Helvetica"/>
+          <w:sz w:val="22"/>
+          <w:szCs w:val="22"/>
+        </w:rPr>
+        <w:t>A blah A blah B blah B blah B blah D blah D blah</w:t>
+      </w:r>
+    </w:p>
+    <w:p>
+      <w:pPr>
+        <w:rPr>
+          <w:rFonts w:ascii="Helvetica" w:hAnsi="Helvetica" w:cs="Helvetica"/>
+          <w:sz w:val="22"/>
+          <w:szCs w:val="22"/>
+        </w:rPr>
+      </w:pPr>
+    </w:p>
+    <w:p>
+      <w:pPr>
+        <w:rPr>
+          <w:rFonts w:ascii="Helvetica" w:hAnsi="Helvetica" w:cs="Helvetica"/>
+          <w:sz w:val="22"/>
+          <w:szCs w:val="22"/>
+        </w:rPr>
+      </w:pPr>
+      <w:r>
+        <w:rPr>
+          <w:rFonts w:ascii="Helvetica" w:hAnsi="Helvetica" w:cs="Helvetica"/>
+          <w:sz w:val="22"/>
+          <w:szCs w:val="22"/>
+        </w:rPr>
+        <w:t xml:space="preserve">Note the use of </w:t>
+      </w:r>
+      <w:r>
+        <w:rPr>
+          <w:rFonts w:ascii="Helvetica" w:hAnsi="Helvetica" w:cs="Helvetica"/>
+          <w:i/>
+          <w:sz w:val="22"/>
+          <w:szCs w:val="22"/>
+        </w:rPr>
+        <w:t>ORDER</w:t>
+      </w:r>
+      <w:r>
+        <w:rPr>
+          <w:rFonts w:ascii="Helvetica" w:hAnsi="Helvetica" w:cs="Helvetica"/>
+          <w:sz w:val="22"/>
+          <w:szCs w:val="22"/>
+        </w:rPr>
+        <w:t xml:space="preserve"> in the above. ORDER is a </w:t>
+      </w:r>
+      <w:r>
+        <w:rPr>
+          <w:rFonts w:ascii="Helvetica" w:hAnsi="Helvetica" w:cs="Helvetica"/>
+          <w:i/>
+          <w:sz w:val="22"/>
+          <w:szCs w:val="22"/>
+        </w:rPr>
+        <w:t xml:space="preserve">Rel </w:t>
+      </w:r>
+      <w:r>
+        <w:rPr>
+          <w:rFonts w:ascii="Helvetica" w:hAnsi="Helvetica" w:cs="Helvetica"/>
+          <w:sz w:val="22"/>
+          <w:szCs w:val="22"/>
+        </w:rPr>
+        <w:t xml:space="preserve">extension that converts a given relation to an ARRAY with a specified TUPLE ordering. It is based on – and employs exactly the same syntax – as the ORDER clause of the LOAD … FROM construct for creating an ARRAY in </w:t>
+      </w:r>
+      <w:r>
+        <w:rPr>
+          <w:rFonts w:ascii="Helvetica" w:hAnsi="Helvetica" w:cs="Helvetica"/>
+          <w:b/>
+          <w:sz w:val="22"/>
+          <w:szCs w:val="22"/>
+        </w:rPr>
+        <w:t>Tutorial D</w:t>
+      </w:r>
+      <w:r>
+        <w:rPr>
+          <w:rFonts w:ascii="Helvetica" w:hAnsi="Helvetica" w:cs="Helvetica"/>
+          <w:sz w:val="22"/>
+          <w:szCs w:val="22"/>
+        </w:rPr>
+        <w:t>.</w:t>
+      </w:r>
+      <w:r>
+        <w:rPr>
+          <w:rFonts w:ascii="Helvetica" w:hAnsi="Helvetica" w:cs="Helvetica"/>
+          <w:sz w:val="22"/>
           <w:szCs w:val="22"/>
         </w:rPr>
         <w:t xml:space="preserve"> </w:t>
       </w:r>
       <w:r>
         <w:rPr>
+          <w:rFonts w:ascii="Helvetica" w:hAnsi="Helvetica" w:cs="Helvetica"/>
+          <w:sz w:val="22"/>
+          <w:szCs w:val="22"/>
+        </w:rPr>
+        <w:t xml:space="preserve">Here, it ensures that the result of invoking SUM on a character attribute expression produces a deterministic result, </w:t>
+      </w:r>
+      <w:r>
+        <w:rPr>
+          <w:rFonts w:ascii="Helvetica" w:hAnsi="Helvetica" w:cs="Helvetica"/>
+          <w:sz w:val="22"/>
+          <w:szCs w:val="22"/>
+        </w:rPr>
+        <w:t xml:space="preserve">which would otherwise not be possible </w:t>
+      </w:r>
+      <w:r>
+        <w:rPr>
+          <w:rFonts w:ascii="Helvetica" w:hAnsi="Helvetica" w:cs="Helvetica"/>
+          <w:sz w:val="22"/>
+          <w:szCs w:val="22"/>
+        </w:rPr>
+        <w:t>because RELA</w:t>
+      </w:r>
+      <w:r>
+        <w:rPr>
+          <w:rFonts w:ascii="Helvetica" w:hAnsi="Helvetica" w:cs="Helvetica"/>
+          <w:sz w:val="22"/>
+          <w:szCs w:val="22"/>
+        </w:rPr>
+        <w:t>TIONs specify no tuple ordering</w:t>
+      </w:r>
+      <w:r>
+        <w:rPr>
+          <w:rFonts w:ascii="Helvetica" w:hAnsi="Helvetica" w:cs="Helvetica"/>
+          <w:sz w:val="22"/>
+          <w:szCs w:val="22"/>
+        </w:rPr>
+        <w:t xml:space="preserve"> and || is not commutative.</w:t>
+      </w:r>
+    </w:p>
+    <w:p>
+      <w:pPr>
+        <w:pStyle w:val="Heading2"/>
+        <w:rPr>
+          <w:lang w:val="en-GB"/>
+        </w:rPr>
+      </w:pPr>
+      <w:bookmarkStart w:id="0" w:name="_GoBack"/>
+      <w:bookmarkEnd w:id="0"/>
+    </w:p>
+    <w:p>
+      <w:pPr>
+        <w:pStyle w:val="Heading2"/>
+        <w:rPr>
+          <w:lang w:val="en-GB"/>
+        </w:rPr>
+      </w:pPr>
+      <w:r>
+        <w:rPr>
+          <w:lang w:val="en-GB"/>
+        </w:rPr>
+        <w:t>User-defined Aggregate Operator Invocations</w:t>
+      </w:r>
+    </w:p>
+    <w:p/>
+    <w:p>
+      <w:r>
+        <w:t>Imagine</w:t>
+      </w:r>
+      <w:r>
+        <w:t xml:space="preserve"> that we wanted to define an aggregate operator for </w:t>
+      </w:r>
+      <w:r>
+        <w:t xml:space="preserve">calculating the </w:t>
+      </w:r>
+      <w:r>
+        <w:t>population</w:t>
+      </w:r>
+      <w:r>
+        <w:t xml:space="preserve"> standard deviation of a set of integers.</w:t>
+      </w:r>
+      <w:r>
+        <w:t xml:space="preserve"> We might define the aggregate operator as:</w:t>
+      </w:r>
+    </w:p>
+    <w:p>
+      <w:pPr>
+        <w:rPr>
           <w:rFonts w:ascii=".SF NS Text" w:eastAsia=".SF NS Text" w:cs=".SF NS Text"/>
           <w:color w:val="800000"/>
-          <w:sz w:val="20"/>
-          <w:szCs w:val="22"/>
-        </w:rPr>
-        <w:t>AGGREGATE</w:t>
-      </w:r>
-      <w:r>
-        <w:rPr>
-          <w:rFonts w:ascii=".SF NS Text" w:eastAsia=".SF NS Text" w:cs=".SF NS Text"/>
-          <w:sz w:val="20"/>
-          <w:szCs w:val="22"/>
-        </w:rPr>
-        <w:t>;</w:t>
-      </w:r>
-    </w:p>
-    <w:p>
-      <w:pPr>
-        <w:rPr>
-          <w:rFonts w:ascii=".SF NS Text" w:eastAsia=".SF NS Text" w:cs=".SF NS Text"/>
-          <w:sz w:val="20"/>
-          <w:szCs w:val="22"/>
-        </w:rPr>
-      </w:pPr>
-      <w:r>
-        <w:rPr>
-          <w:rFonts w:ascii=".SF NS Text" w:eastAsia=".SF NS Text" w:cs=".SF NS Text"/>
-          <w:color w:val="800000"/>
-          <w:sz w:val="20"/>
-          <w:szCs w:val="22"/>
-        </w:rPr>
-        <w:t>END</w:t>
-      </w:r>
-      <w:r>
-        <w:rPr>
-          <w:rFonts w:ascii=".SF NS Text" w:eastAsia=".SF NS Text" w:cs=".SF NS Text"/>
-          <w:sz w:val="20"/>
-          <w:szCs w:val="22"/>
-        </w:rPr>
-        <w:t xml:space="preserve"> </w:t>
-      </w:r>
-      <w:r>
-        <w:rPr>
-          <w:rFonts w:ascii=".SF NS Text" w:eastAsia=".SF NS Text" w:cs=".SF NS Text"/>
-          <w:color w:val="800000"/>
-          <w:sz w:val="20"/>
-          <w:szCs w:val="22"/>
-        </w:rPr>
-        <w:t>OPERATOR</w:t>
-      </w:r>
-      <w:r>
-        <w:rPr>
-          <w:rFonts w:ascii=".SF NS Text" w:eastAsia=".SF NS Text" w:cs=".SF NS Text"/>
-          <w:sz w:val="20"/>
-          <w:szCs w:val="22"/>
-        </w:rPr>
-        <w:t>;</w:t>
-      </w:r>
-    </w:p>
-    <w:p>
-      <w:pPr>
-        <w:rPr>
-          <w:rFonts w:ascii=".SF NS Text" w:eastAsia=".SF NS Text" w:cs=".SF NS Text"/>
-          <w:sz w:val="20"/>
-          <w:szCs w:val="22"/>
-        </w:rPr>
-      </w:pPr>
-    </w:p>
-    <w:p>
-      <w:pPr>
-        <w:rPr>
-          <w:lang w:val="en-GB"/>
-        </w:rPr>
-      </w:pPr>
-      <w:r>
-        <w:rPr>
-          <w:lang w:val="en-GB"/>
-        </w:rPr>
-        <w:t>W</w:t>
-      </w:r>
-      <w:r>
-        <w:rPr>
-          <w:lang w:val="en-GB"/>
-        </w:rPr>
-        <w:t xml:space="preserve">e’ve used AGGREGATE, described above, to implement this new aggregation operator. </w:t>
-      </w:r>
-    </w:p>
-    <w:p>
-      <w:pPr>
-        <w:rPr>
-          <w:lang w:val="en-GB"/>
-        </w:rPr>
-      </w:pPr>
-    </w:p>
-    <w:p>
-      <w:pPr>
-        <w:rPr>
-          <w:lang w:val="en-GB"/>
-        </w:rPr>
-      </w:pPr>
-      <w:r>
-        <w:rPr>
-          <w:lang w:val="en-GB"/>
-        </w:rPr>
-        <w:t>Once implemented, we can use the new operator via expressions like the following…</w:t>
-      </w:r>
-    </w:p>
-    <w:p>
-      <w:pPr>
-        <w:rPr>
-          <w:lang w:val="en-GB"/>
-        </w:rPr>
-      </w:pPr>
-    </w:p>
-    <w:p>
-      <w:pPr>
-        <w:ind w:firstLine="720"/>
-        <w:rPr>
-          <w:rFonts w:ascii=".SF NS Text" w:eastAsia=".SF NS Text" w:cs=".SF NS Text"/>
-          <w:sz w:val="22"/>
-          <w:szCs w:val="22"/>
-        </w:rPr>
-      </w:pPr>
-      <w:r>
-        <w:rPr>
-          <w:rFonts w:ascii=".SF NS Text" w:eastAsia=".SF NS Text" w:cs=".SF NS Text"/>
-          <w:color w:val="800000"/>
-          <w:sz w:val="22"/>
-          <w:szCs w:val="22"/>
-        </w:rPr>
-        <w:t>SUM</w:t>
-      </w:r>
-      <w:r>
-        <w:rPr>
-          <w:rFonts w:ascii=".SF NS Text" w:eastAsia=".SF NS Text" w:cs=".SF NS Text"/>
-          <w:sz w:val="22"/>
-          <w:szCs w:val="22"/>
-        </w:rPr>
-        <w:t xml:space="preserve">(myvar, c || </w:t>
-      </w:r>
-      <w:r>
-        <w:rPr>
-          <w:rFonts w:ascii=".SF NS Text" w:eastAsia=".SF NS Text" w:cs=".SF NS Text"/>
-          <w:color w:val="000080"/>
-          <w:sz w:val="22"/>
-          <w:szCs w:val="22"/>
-        </w:rPr>
-        <w:t>' blah '</w:t>
-      </w:r>
-      <w:r>
-        <w:rPr>
-          <w:rFonts w:ascii=".SF NS Text" w:eastAsia=".SF NS Text" w:cs=".SF NS Text"/>
-          <w:sz w:val="22"/>
-          <w:szCs w:val="22"/>
-        </w:rPr>
-        <w:t>)</w:t>
-      </w:r>
-    </w:p>
-    <w:p>
-      <w:pPr>
-        <w:ind w:firstLine="720"/>
-        <w:rPr>
-          <w:rFonts w:ascii=".SF NS Text" w:eastAsia=".SF NS Text" w:cs=".SF NS Text"/>
-          <w:sz w:val="22"/>
-          <w:szCs w:val="22"/>
-        </w:rPr>
-      </w:pPr>
-    </w:p>
-    <w:p>
-      <w:pPr>
-        <w:rPr>
-          <w:rFonts w:eastAsia=".SF NS Text" w:cs=".SF NS Text"/>
-        </w:rPr>
-      </w:pPr>
-      <w:r>
-        <w:rPr>
-          <w:rFonts w:eastAsia=".SF NS Text" w:cs=".SF NS Text"/>
-        </w:rPr>
-        <w:t>…which evaluates to</w:t>
-      </w:r>
-      <w:r>
-        <w:rPr>
-          <w:rFonts w:eastAsia=".SF NS Text" w:cs=".SF NS Text"/>
-        </w:rPr>
-        <w:t xml:space="preserve"> the string:</w:t>
-      </w:r>
-    </w:p>
-    <w:p>
-      <w:pPr>
-        <w:rPr>
-          <w:rFonts w:ascii=".SF NS Text" w:eastAsia=".SF NS Text" w:cs=".SF NS Text"/>
-          <w:sz w:val="22"/>
-          <w:szCs w:val="22"/>
-        </w:rPr>
-      </w:pPr>
-    </w:p>
-    <w:p>
-      <w:pPr>
-        <w:ind w:firstLine="720"/>
-        <w:rPr>
-          <w:rFonts w:ascii="Helvetica" w:hAnsi="Helvetica" w:cs="Helvetica"/>
-          <w:sz w:val="22"/>
-          <w:szCs w:val="22"/>
-        </w:rPr>
-      </w:pPr>
-      <w:r>
-        <w:rPr>
-          <w:rFonts w:ascii="Helvetica" w:hAnsi="Helvetica" w:cs="Helvetica"/>
-          <w:sz w:val="22"/>
-          <w:szCs w:val="22"/>
-        </w:rPr>
-        <w:t>A blah A blah B blah B blah B blah D blah D blah</w:t>
-      </w:r>
-      <w:r>
-        <w:rPr>
-          <w:rStyle w:val="EndnoteReference"/>
-          <w:rFonts w:ascii="Helvetica" w:hAnsi="Helvetica" w:cs="Helvetica"/>
-          <w:sz w:val="22"/>
-          <w:szCs w:val="22"/>
-        </w:rPr>
-        <w:endnoteReference w:id="6"/>
-      </w:r>
-    </w:p>
-    <w:p>
-      <w:pPr>
-        <w:rPr>
-          <w:rFonts w:ascii="Helvetica" w:hAnsi="Helvetica" w:cs="Helvetica"/>
-          <w:sz w:val="22"/>
-          <w:szCs w:val="22"/>
-        </w:rPr>
-      </w:pPr>
-    </w:p>
-    <w:p>
-      <w:pPr>
-        <w:rPr>
-          <w:lang w:val="en-GB"/>
-        </w:rPr>
-      </w:pPr>
-      <w:r>
-        <w:rPr>
-          <w:lang w:val="en-GB"/>
-        </w:rPr>
-        <w:t xml:space="preserve">Noting again that an aggregate operator invocation like AGGREGATE(myvar, x) can have an optional final operand </w:t>
-      </w:r>
-      <w:r>
-        <w:rPr>
-          <w:lang w:val="en-GB"/>
-        </w:rPr>
-        <w:t>for specifying an initial value</w:t>
-      </w:r>
-      <w:r>
-        <w:rPr>
-          <w:lang w:val="en-GB"/>
-        </w:rPr>
-        <w:t xml:space="preserve"> like AGGREGATE(myvar, x, 0), the initial value can be accepted a</w:t>
-      </w:r>
-      <w:r>
-        <w:rPr>
-          <w:lang w:val="en-GB"/>
-        </w:rPr>
-        <w:t>s an additional parameter on a</w:t>
-      </w:r>
-      <w:r>
-        <w:rPr>
-          <w:lang w:val="en-GB"/>
-        </w:rPr>
-        <w:t xml:space="preserve"> user-defined aggregate ope</w:t>
-      </w:r>
-      <w:r>
-        <w:rPr>
-          <w:lang w:val="en-GB"/>
-        </w:rPr>
-        <w:t xml:space="preserve">rator.  For example, this is a </w:t>
-      </w:r>
-      <w:r>
-        <w:rPr>
-          <w:lang w:val="en-GB"/>
-        </w:rPr>
-        <w:t xml:space="preserve">definition for AGGREGATE_SUM that accepts </w:t>
-      </w:r>
-      <w:r>
-        <w:rPr>
-          <w:lang w:val="en-GB"/>
-        </w:rPr>
-        <w:t>the</w:t>
-      </w:r>
-      <w:r>
-        <w:rPr>
-          <w:lang w:val="en-GB"/>
-        </w:rPr>
-        <w:t xml:space="preserve"> initial value:</w:t>
-      </w:r>
-    </w:p>
-    <w:p>
-      <w:pPr>
-        <w:rPr>
-          <w:lang w:val="en-GB"/>
+          <w:sz w:val="18"/>
+          <w:szCs w:val="22"/>
         </w:rPr>
       </w:pPr>
     </w:p>
@@ -5011,7 +5192,15 @@
           <w:sz w:val="18"/>
           <w:szCs w:val="22"/>
         </w:rPr>
-        <w:t xml:space="preserve"> AGGREGATE_SUM(r </w:t>
+        <w:t xml:space="preserve"> AGGREGATE_STDEV(data</w:t>
+      </w:r>
+      <w:r>
+        <w:rPr>
+          <w:rFonts w:ascii=".SF NS Text" w:eastAsia=".SF NS Text" w:cs=".SF NS Text"/>
+          <w:sz w:val="18"/>
+          <w:szCs w:val="22"/>
+        </w:rPr>
+        <w:t xml:space="preserve"> </w:t>
       </w:r>
       <w:r>
         <w:rPr>
@@ -5020,7 +5209,7 @@
           <w:sz w:val="18"/>
           <w:szCs w:val="22"/>
         </w:rPr>
-        <w:t>RELATION</w:t>
+        <w:t>ARRAY TUPLE</w:t>
       </w:r>
       <w:r>
         <w:rPr>
@@ -5028,7 +5217,7 @@
           <w:sz w:val="18"/>
           <w:szCs w:val="22"/>
         </w:rPr>
-        <w:t xml:space="preserve"> {AGGREGAND CHARACTER, AGGREGATION_SERIAL INTEGER}, initial CHARACTER) </w:t>
+        <w:t xml:space="preserve"> {AGGREGAND INTEGER, AGGREGATION_SERIAL INTEGER}) </w:t>
       </w:r>
       <w:r>
         <w:rPr>
@@ -5045,7 +5234,7 @@
           <w:sz w:val="18"/>
           <w:szCs w:val="22"/>
         </w:rPr>
-        <w:t xml:space="preserve"> CHARACTER;</w:t>
+        <w:t xml:space="preserve"> RATIONAL;</w:t>
       </w:r>
     </w:p>
     <w:p>
@@ -5077,6 +5266,31 @@
         </w:rPr>
         <w:t>RETURN</w:t>
       </w:r>
+      <w:r>
+        <w:rPr>
+          <w:rFonts w:ascii=".SF NS Text" w:eastAsia=".SF NS Text" w:cs=".SF NS Text"/>
+          <w:sz w:val="18"/>
+          <w:szCs w:val="22"/>
+        </w:rPr>
+        <w:t xml:space="preserve"> </w:t>
+      </w:r>
+      <w:r>
+        <w:rPr>
+          <w:rFonts w:ascii=".SF NS Text" w:eastAsia=".SF NS Text" w:cs=".SF NS Text"/>
+          <w:color w:val="800000"/>
+          <w:sz w:val="18"/>
+          <w:szCs w:val="22"/>
+        </w:rPr>
+        <w:t>WITH</w:t>
+      </w:r>
+      <w:r>
+        <w:rPr>
+          <w:rFonts w:ascii=".SF NS Text" w:eastAsia=".SF NS Text" w:cs=".SF NS Text"/>
+          <w:sz w:val="18"/>
+          <w:szCs w:val="22"/>
+        </w:rPr>
+        <w:t xml:space="preserve"> (</w:t>
+      </w:r>
     </w:p>
     <w:p>
       <w:pPr>
@@ -5105,6 +5319,7 @@
           <w:szCs w:val="22"/>
         </w:rPr>
         <w:tab/>
+        <w:t xml:space="preserve">mean := </w:t>
       </w:r>
       <w:r>
         <w:rPr>
@@ -5113,7 +5328,7 @@
           <w:sz w:val="18"/>
           <w:szCs w:val="22"/>
         </w:rPr>
-        <w:t>AGGREGATE</w:t>
+        <w:t>AVG</w:t>
       </w:r>
       <w:r>
         <w:rPr>
@@ -5121,7 +5336,7 @@
           <w:sz w:val="18"/>
           <w:szCs w:val="22"/>
         </w:rPr>
-        <w:t xml:space="preserve"> (</w:t>
+        <w:t>(data, AGGREGAND</w:t>
       </w:r>
       <w:r>
         <w:rPr>
@@ -5129,23 +5344,7 @@
           <w:sz w:val="18"/>
           <w:szCs w:val="22"/>
         </w:rPr>
-        <w:t>r, AGGREGAND</w:t>
-      </w:r>
-      <w:r>
-        <w:rPr>
-          <w:rFonts w:ascii=".SF NS Text" w:eastAsia=".SF NS Text" w:cs=".SF NS Text"/>
-          <w:sz w:val="18"/>
-          <w:szCs w:val="22"/>
-        </w:rPr>
-        <w:t>, initial</w:t>
-      </w:r>
-      <w:r>
-        <w:rPr>
-          <w:rFonts w:ascii=".SF NS Text" w:eastAsia=".SF NS Text" w:cs=".SF NS Text"/>
-          <w:sz w:val="18"/>
-          <w:szCs w:val="22"/>
-        </w:rPr>
-        <w:t>);</w:t>
+        <w:t>),</w:t>
       </w:r>
     </w:p>
     <w:p>
@@ -5175,14 +5374,7 @@
           <w:szCs w:val="22"/>
         </w:rPr>
         <w:tab/>
-      </w:r>
-      <w:r>
-        <w:rPr>
-          <w:rFonts w:ascii=".SF NS Text" w:eastAsia=".SF NS Text" w:cs=".SF NS Text"/>
-          <w:sz w:val="18"/>
-          <w:szCs w:val="22"/>
-        </w:rPr>
-        <w:tab/>
+        <w:t xml:space="preserve">squarediffs := </w:t>
       </w:r>
       <w:r>
         <w:rPr>
@@ -5191,7 +5383,7 @@
           <w:sz w:val="18"/>
           <w:szCs w:val="22"/>
         </w:rPr>
-        <w:t>RETURN</w:t>
+        <w:t>EXTEND</w:t>
       </w:r>
       <w:r>
         <w:rPr>
@@ -5199,405 +5391,23 @@
           <w:sz w:val="18"/>
           <w:szCs w:val="22"/>
         </w:rPr>
-        <w:t xml:space="preserve"> VALUE1 || VALUE2;</w:t>
-      </w:r>
-    </w:p>
-    <w:p>
-      <w:pPr>
-        <w:widowControl w:val="0"/>
-        <w:autoSpaceDE w:val="0"/>
-        <w:autoSpaceDN w:val="0"/>
-        <w:adjustRightInd w:val="0"/>
+        <w:t xml:space="preserve"> data</w:t>
+      </w:r>
+      <w:r>
         <w:rPr>
           <w:rFonts w:ascii=".SF NS Text" w:eastAsia=".SF NS Text" w:cs=".SF NS Text"/>
           <w:sz w:val="18"/>
           <w:szCs w:val="22"/>
         </w:rPr>
-      </w:pPr>
+        <w:t xml:space="preserve"> UNORDER()</w:t>
+      </w:r>
       <w:r>
         <w:rPr>
           <w:rFonts w:ascii=".SF NS Text" w:eastAsia=".SF NS Text" w:cs=".SF NS Text"/>
           <w:sz w:val="18"/>
           <w:szCs w:val="22"/>
         </w:rPr>
-        <w:tab/>
-      </w:r>
-      <w:r>
-        <w:rPr>
-          <w:rFonts w:ascii=".SF NS Text" w:eastAsia=".SF NS Text" w:cs=".SF NS Text"/>
-          <w:sz w:val="18"/>
-          <w:szCs w:val="22"/>
-        </w:rPr>
-        <w:tab/>
-      </w:r>
-      <w:r>
-        <w:rPr>
-          <w:rFonts w:ascii=".SF NS Text" w:eastAsia=".SF NS Text" w:cs=".SF NS Text"/>
-          <w:color w:val="800000"/>
-          <w:sz w:val="18"/>
-          <w:szCs w:val="22"/>
-        </w:rPr>
-        <w:t>END</w:t>
-      </w:r>
-      <w:r>
-        <w:rPr>
-          <w:rFonts w:ascii=".SF NS Text" w:eastAsia=".SF NS Text" w:cs=".SF NS Text"/>
-          <w:sz w:val="18"/>
-          <w:szCs w:val="22"/>
-        </w:rPr>
-        <w:t xml:space="preserve"> </w:t>
-      </w:r>
-      <w:r>
-        <w:rPr>
-          <w:rFonts w:ascii=".SF NS Text" w:eastAsia=".SF NS Text" w:cs=".SF NS Text"/>
-          <w:color w:val="800000"/>
-          <w:sz w:val="18"/>
-          <w:szCs w:val="22"/>
-        </w:rPr>
-        <w:t>AGGREGATE</w:t>
-      </w:r>
-      <w:r>
-        <w:rPr>
-          <w:rFonts w:ascii=".SF NS Text" w:eastAsia=".SF NS Text" w:cs=".SF NS Text"/>
-          <w:sz w:val="18"/>
-          <w:szCs w:val="22"/>
-        </w:rPr>
-        <w:t>;</w:t>
-      </w:r>
-    </w:p>
-    <w:p>
-      <w:pPr>
-        <w:rPr>
-          <w:rFonts w:ascii=".SF NS Text" w:eastAsia=".SF NS Text" w:cs=".SF NS Text"/>
-          <w:sz w:val="20"/>
-          <w:szCs w:val="22"/>
-        </w:rPr>
-      </w:pPr>
-      <w:r>
-        <w:rPr>
-          <w:rFonts w:ascii=".SF NS Text" w:eastAsia=".SF NS Text" w:cs=".SF NS Text"/>
-          <w:color w:val="800000"/>
-          <w:sz w:val="18"/>
-          <w:szCs w:val="22"/>
-        </w:rPr>
-        <w:t>END</w:t>
-      </w:r>
-      <w:r>
-        <w:rPr>
-          <w:rFonts w:ascii=".SF NS Text" w:eastAsia=".SF NS Text" w:cs=".SF NS Text"/>
-          <w:sz w:val="18"/>
-          <w:szCs w:val="22"/>
-        </w:rPr>
-        <w:t xml:space="preserve"> </w:t>
-      </w:r>
-      <w:r>
-        <w:rPr>
-          <w:rFonts w:ascii=".SF NS Text" w:eastAsia=".SF NS Text" w:cs=".SF NS Text"/>
-          <w:color w:val="800000"/>
-          <w:sz w:val="18"/>
-          <w:szCs w:val="22"/>
-        </w:rPr>
-        <w:t>OPERATOR</w:t>
-      </w:r>
-      <w:r>
-        <w:rPr>
-          <w:rFonts w:ascii=".SF NS Text" w:eastAsia=".SF NS Text" w:cs=".SF NS Text"/>
-          <w:sz w:val="18"/>
-          <w:szCs w:val="22"/>
-        </w:rPr>
-        <w:t>;</w:t>
-      </w:r>
-    </w:p>
-    <w:p>
-      <w:pPr>
-        <w:pStyle w:val="Heading2"/>
-        <w:rPr>
-          <w:lang w:val="en-GB"/>
-        </w:rPr>
-      </w:pPr>
-    </w:p>
-    <w:p>
-      <w:pPr>
-        <w:pStyle w:val="Heading2"/>
-        <w:rPr>
-          <w:lang w:val="en-GB"/>
-        </w:rPr>
-      </w:pPr>
-      <w:r>
-        <w:rPr>
-          <w:lang w:val="en-GB"/>
-        </w:rPr>
-        <w:t>User-defined Aggregate Operator Invocations</w:t>
-      </w:r>
-    </w:p>
-    <w:p/>
-    <w:p>
-      <w:r>
-        <w:t>Imagine</w:t>
-      </w:r>
-      <w:r>
-        <w:t xml:space="preserve"> that we wanted to define an aggregate operator for </w:t>
-      </w:r>
-      <w:r>
-        <w:t xml:space="preserve">calculating the </w:t>
-      </w:r>
-      <w:r>
-        <w:t>population</w:t>
-      </w:r>
-      <w:r>
-        <w:t xml:space="preserve"> standard deviation of a set of integers.</w:t>
-      </w:r>
-      <w:r>
-        <w:t xml:space="preserve"> We might define the aggregate operator as:</w:t>
-      </w:r>
-    </w:p>
-    <w:p/>
-    <w:p>
-      <w:pPr>
-        <w:rPr>
-          <w:rFonts w:ascii=".SF NS Text" w:eastAsia=".SF NS Text" w:cs=".SF NS Text"/>
-          <w:color w:val="800000"/>
-          <w:sz w:val="18"/>
-          <w:szCs w:val="22"/>
-        </w:rPr>
-      </w:pPr>
-      <w:r>
-        <w:rPr>
-          <w:rFonts w:ascii=".SF NS Text" w:eastAsia=".SF NS Text" w:cs=".SF NS Text"/>
-          <w:color w:val="800000"/>
-          <w:sz w:val="18"/>
-          <w:szCs w:val="22"/>
-        </w:rPr>
-        <w:br w:type="page"/>
-      </w:r>
-    </w:p>
-    <w:p>
-      <w:pPr>
-        <w:widowControl w:val="0"/>
-        <w:autoSpaceDE w:val="0"/>
-        <w:autoSpaceDN w:val="0"/>
-        <w:adjustRightInd w:val="0"/>
-        <w:rPr>
-          <w:rFonts w:ascii=".SF NS Text" w:eastAsia=".SF NS Text" w:cs=".SF NS Text"/>
-          <w:sz w:val="18"/>
-          <w:szCs w:val="22"/>
-        </w:rPr>
-      </w:pPr>
-      <w:r>
-        <w:rPr>
-          <w:rFonts w:ascii=".SF NS Text" w:eastAsia=".SF NS Text" w:cs=".SF NS Text"/>
-          <w:color w:val="800000"/>
-          <w:sz w:val="18"/>
-          <w:szCs w:val="22"/>
-        </w:rPr>
-        <w:t>OPERATOR</w:t>
-      </w:r>
-      <w:r>
-        <w:rPr>
-          <w:rFonts w:ascii=".SF NS Text" w:eastAsia=".SF NS Text" w:cs=".SF NS Text"/>
-          <w:sz w:val="18"/>
-          <w:szCs w:val="22"/>
-        </w:rPr>
-        <w:t xml:space="preserve"> AGGREGATE_STDEV(data</w:t>
-      </w:r>
-      <w:r>
-        <w:rPr>
-          <w:rFonts w:ascii=".SF NS Text" w:eastAsia=".SF NS Text" w:cs=".SF NS Text"/>
-          <w:sz w:val="18"/>
-          <w:szCs w:val="22"/>
-        </w:rPr>
-        <w:t xml:space="preserve"> </w:t>
-      </w:r>
-      <w:r>
-        <w:rPr>
-          <w:rFonts w:ascii=".SF NS Text" w:eastAsia=".SF NS Text" w:cs=".SF NS Text"/>
-          <w:color w:val="800000"/>
-          <w:sz w:val="18"/>
-          <w:szCs w:val="22"/>
-        </w:rPr>
-        <w:t>RELATION</w:t>
-      </w:r>
-      <w:r>
-        <w:rPr>
-          <w:rFonts w:ascii=".SF NS Text" w:eastAsia=".SF NS Text" w:cs=".SF NS Text"/>
-          <w:sz w:val="18"/>
-          <w:szCs w:val="22"/>
-        </w:rPr>
-        <w:t xml:space="preserve"> {AGGREGAND INTEGER, AGGREGATION_SERIAL INTEGER}) </w:t>
-      </w:r>
-      <w:r>
-        <w:rPr>
-          <w:rFonts w:ascii=".SF NS Text" w:eastAsia=".SF NS Text" w:cs=".SF NS Text"/>
-          <w:color w:val="800000"/>
-          <w:sz w:val="18"/>
-          <w:szCs w:val="22"/>
-        </w:rPr>
-        <w:t>RETURNS</w:t>
-      </w:r>
-      <w:r>
-        <w:rPr>
-          <w:rFonts w:ascii=".SF NS Text" w:eastAsia=".SF NS Text" w:cs=".SF NS Text"/>
-          <w:sz w:val="18"/>
-          <w:szCs w:val="22"/>
-        </w:rPr>
-        <w:t xml:space="preserve"> RATIONAL;</w:t>
-      </w:r>
-    </w:p>
-    <w:p>
-      <w:pPr>
-        <w:widowControl w:val="0"/>
-        <w:autoSpaceDE w:val="0"/>
-        <w:autoSpaceDN w:val="0"/>
-        <w:adjustRightInd w:val="0"/>
-        <w:rPr>
-          <w:rFonts w:ascii=".SF NS Text" w:eastAsia=".SF NS Text" w:cs=".SF NS Text"/>
-          <w:sz w:val="18"/>
-          <w:szCs w:val="22"/>
-        </w:rPr>
-      </w:pPr>
-      <w:r>
-        <w:rPr>
-          <w:rFonts w:ascii=".SF NS Text" w:eastAsia=".SF NS Text" w:cs=".SF NS Text"/>
-          <w:sz w:val="18"/>
-          <w:szCs w:val="22"/>
-        </w:rPr>
-        <w:tab/>
-      </w:r>
-      <w:r>
-        <w:rPr>
-          <w:rFonts w:ascii=".SF NS Text" w:eastAsia=".SF NS Text" w:cs=".SF NS Text"/>
-          <w:color w:val="800000"/>
-          <w:sz w:val="18"/>
-          <w:szCs w:val="22"/>
-        </w:rPr>
-        <w:t>RETURN</w:t>
-      </w:r>
-      <w:r>
-        <w:rPr>
-          <w:rFonts w:ascii=".SF NS Text" w:eastAsia=".SF NS Text" w:cs=".SF NS Text"/>
-          <w:sz w:val="18"/>
-          <w:szCs w:val="22"/>
-        </w:rPr>
-        <w:t xml:space="preserve"> </w:t>
-      </w:r>
-      <w:r>
-        <w:rPr>
-          <w:rFonts w:ascii=".SF NS Text" w:eastAsia=".SF NS Text" w:cs=".SF NS Text"/>
-          <w:color w:val="800000"/>
-          <w:sz w:val="18"/>
-          <w:szCs w:val="22"/>
-        </w:rPr>
-        <w:t>WITH</w:t>
-      </w:r>
-      <w:r>
-        <w:rPr>
-          <w:rFonts w:ascii=".SF NS Text" w:eastAsia=".SF NS Text" w:cs=".SF NS Text"/>
-          <w:sz w:val="18"/>
-          <w:szCs w:val="22"/>
-        </w:rPr>
-        <w:t xml:space="preserve"> (</w:t>
-      </w:r>
-    </w:p>
-    <w:p>
-      <w:pPr>
-        <w:widowControl w:val="0"/>
-        <w:autoSpaceDE w:val="0"/>
-        <w:autoSpaceDN w:val="0"/>
-        <w:adjustRightInd w:val="0"/>
-        <w:rPr>
-          <w:rFonts w:ascii=".SF NS Text" w:eastAsia=".SF NS Text" w:cs=".SF NS Text"/>
-          <w:sz w:val="18"/>
-          <w:szCs w:val="22"/>
-        </w:rPr>
-      </w:pPr>
-      <w:r>
-        <w:rPr>
-          <w:rFonts w:ascii=".SF NS Text" w:eastAsia=".SF NS Text" w:cs=".SF NS Text"/>
-          <w:sz w:val="18"/>
-          <w:szCs w:val="22"/>
-        </w:rPr>
-        <w:tab/>
-      </w:r>
-      <w:r>
-        <w:rPr>
-          <w:rFonts w:ascii=".SF NS Text" w:eastAsia=".SF NS Text" w:cs=".SF NS Text"/>
-          <w:sz w:val="18"/>
-          <w:szCs w:val="22"/>
-        </w:rPr>
-        <w:tab/>
-        <w:t xml:space="preserve">mean := </w:t>
-      </w:r>
-      <w:r>
-        <w:rPr>
-          <w:rFonts w:ascii=".SF NS Text" w:eastAsia=".SF NS Text" w:cs=".SF NS Text"/>
-          <w:color w:val="800000"/>
-          <w:sz w:val="18"/>
-          <w:szCs w:val="22"/>
-        </w:rPr>
-        <w:t>AVG</w:t>
-      </w:r>
-      <w:r>
-        <w:rPr>
-          <w:rFonts w:ascii=".SF NS Text" w:eastAsia=".SF NS Text" w:cs=".SF NS Text"/>
-          <w:sz w:val="18"/>
-          <w:szCs w:val="22"/>
-        </w:rPr>
-        <w:t>(data, AGGREGAND</w:t>
-      </w:r>
-      <w:r>
-        <w:rPr>
-          <w:rFonts w:ascii=".SF NS Text" w:eastAsia=".SF NS Text" w:cs=".SF NS Text"/>
-          <w:sz w:val="18"/>
-          <w:szCs w:val="22"/>
-        </w:rPr>
-        <w:t>),</w:t>
-      </w:r>
-    </w:p>
-    <w:p>
-      <w:pPr>
-        <w:widowControl w:val="0"/>
-        <w:autoSpaceDE w:val="0"/>
-        <w:autoSpaceDN w:val="0"/>
-        <w:adjustRightInd w:val="0"/>
-        <w:rPr>
-          <w:rFonts w:ascii=".SF NS Text" w:eastAsia=".SF NS Text" w:cs=".SF NS Text"/>
-          <w:sz w:val="18"/>
-          <w:szCs w:val="22"/>
-        </w:rPr>
-      </w:pPr>
-      <w:r>
-        <w:rPr>
-          <w:rFonts w:ascii=".SF NS Text" w:eastAsia=".SF NS Text" w:cs=".SF NS Text"/>
-          <w:sz w:val="18"/>
-          <w:szCs w:val="22"/>
-        </w:rPr>
-        <w:tab/>
-      </w:r>
-      <w:r>
-        <w:rPr>
-          <w:rFonts w:ascii=".SF NS Text" w:eastAsia=".SF NS Text" w:cs=".SF NS Text"/>
-          <w:sz w:val="18"/>
-          <w:szCs w:val="22"/>
-        </w:rPr>
-        <w:tab/>
-        <w:t xml:space="preserve">squarediffs := </w:t>
-      </w:r>
-      <w:r>
-        <w:rPr>
-          <w:rFonts w:ascii=".SF NS Text" w:eastAsia=".SF NS Text" w:cs=".SF NS Text"/>
-          <w:color w:val="800000"/>
-          <w:sz w:val="18"/>
-          <w:szCs w:val="22"/>
-        </w:rPr>
-        <w:t>EXTEND</w:t>
-      </w:r>
-      <w:r>
-        <w:rPr>
-          <w:rFonts w:ascii=".SF NS Text" w:eastAsia=".SF NS Text" w:cs=".SF NS Text"/>
-          <w:sz w:val="18"/>
-          <w:szCs w:val="22"/>
-        </w:rPr>
-        <w:t xml:space="preserve"> data: {</w:t>
+        <w:t>: {</w:t>
       </w:r>
     </w:p>
     <w:p>
@@ -5869,7 +5679,28 @@
     </w:p>
     <w:p>
       <w:r>
-        <w:t>We can invoke it directly with an appropriate operand type:</w:t>
+        <w:t xml:space="preserve">Note the use of UNORDER() – a </w:t>
+      </w:r>
+      <w:r>
+        <w:t>Rel</w:t>
+      </w:r>
+      <w:r>
+        <w:t xml:space="preserve"> extension that is the counterpart of ORDER(…), which converts an ARRAY to a corresponding relation – so that we can use the relational operator EXTEND on the source data.</w:t>
+      </w:r>
+    </w:p>
+    <w:p/>
+    <w:p>
+      <w:r>
+        <w:t>We</w:t>
+      </w:r>
+      <w:r>
+        <w:t xml:space="preserve"> can invoke </w:t>
+      </w:r>
+      <w:r>
+        <w:t>this new aggregate operator</w:t>
+      </w:r>
+      <w:r>
+        <w:t xml:space="preserve"> directly with an appropriate operand type:</w:t>
       </w:r>
     </w:p>
     <w:p>
@@ -6074,6 +5905,17 @@
         </w:rPr>
         <w:t>     }</w:t>
       </w:r>
+      <w:r>
+        <w:rPr>
+          <w:rFonts w:ascii="Helvetica" w:hAnsi="Helvetica" w:cs="Helvetica"/>
+          <w:b/>
+          <w:bCs/>
+          <w:color w:val="6D6D6D"/>
+          <w:sz w:val="22"/>
+          <w:szCs w:val="22"/>
+        </w:rPr>
+        <w:t xml:space="preserve"> ORDER()</w:t>
+      </w:r>
     </w:p>
     <w:p>
       <w:pPr>
@@ -6503,7 +6345,7 @@
           <w:sz w:val="18"/>
           <w:szCs w:val="22"/>
         </w:rPr>
-        <w:t>RELATION</w:t>
+        <w:t>ARRAY TUPLE</w:t>
       </w:r>
       <w:r>
         <w:rPr>
@@ -6869,11 +6711,24 @@
     </w:p>
     <w:p>
       <w:pPr>
-        <w:pStyle w:val="Heading2"/>
-      </w:pPr>
-      <w:r>
-        <w:t>Why RELATION {AGGREGAND INTEGER, AGGREGATION_SERIAL INTEGER}?</w:t>
-      </w:r>
+        <w:rPr>
+          <w:rFonts w:cs="Arial"/>
+        </w:rPr>
+      </w:pPr>
+      <w:r>
+        <w:rPr>
+          <w:rFonts w:cs="Arial"/>
+        </w:rPr>
+        <w:t>To support this, the aggregate operator must be defined with a corresponding additional parameter.  For example:</w:t>
+      </w:r>
+    </w:p>
+    <w:p>
+      <w:pPr>
+        <w:rPr>
+          <w:rFonts w:cs="Arial"/>
+          <w:sz w:val="22"/>
+        </w:rPr>
+      </w:pPr>
     </w:p>
     <w:p>
       <w:pPr>
@@ -6882,9 +6737,70 @@
         <w:autoSpaceDN w:val="0"/>
         <w:adjustRightInd w:val="0"/>
         <w:rPr>
-          <w:rFonts w:cs="Helvetica"/>
-        </w:rPr>
-      </w:pPr>
+          <w:rFonts w:ascii="Arial" w:hAnsi="Arial" w:cs="Arial"/>
+          <w:sz w:val="16"/>
+        </w:rPr>
+      </w:pPr>
+      <w:r>
+        <w:rPr>
+          <w:rFonts w:ascii="Arial" w:hAnsi="Arial" w:cs="Arial"/>
+          <w:color w:val="800000"/>
+          <w:sz w:val="16"/>
+        </w:rPr>
+        <w:t>OPERATOR</w:t>
+      </w:r>
+      <w:r>
+        <w:rPr>
+          <w:rFonts w:ascii="Arial" w:hAnsi="Arial" w:cs="Arial"/>
+          <w:sz w:val="16"/>
+        </w:rPr>
+        <w:t xml:space="preserve"> AGGREGATE_STDEV(data </w:t>
+      </w:r>
+      <w:r>
+        <w:rPr>
+          <w:rFonts w:ascii="Arial" w:hAnsi="Arial" w:cs="Arial"/>
+          <w:color w:val="800000"/>
+          <w:sz w:val="16"/>
+        </w:rPr>
+        <w:t>ARRAY</w:t>
+      </w:r>
+      <w:r>
+        <w:rPr>
+          <w:rFonts w:ascii="Arial" w:hAnsi="Arial" w:cs="Arial"/>
+          <w:sz w:val="16"/>
+        </w:rPr>
+        <w:t xml:space="preserve"> </w:t>
+      </w:r>
+      <w:r>
+        <w:rPr>
+          <w:rFonts w:ascii="Arial" w:hAnsi="Arial" w:cs="Arial"/>
+          <w:color w:val="800000"/>
+          <w:sz w:val="16"/>
+        </w:rPr>
+        <w:t>TUPLE</w:t>
+      </w:r>
+      <w:r>
+        <w:rPr>
+          <w:rFonts w:ascii="Arial" w:hAnsi="Arial" w:cs="Arial"/>
+          <w:sz w:val="16"/>
+        </w:rPr>
+        <w:t xml:space="preserve"> {AGGREGAND RATIONAL, AGGREGATION_SERIAL INTEGER}, initial RATIONAL) </w:t>
+      </w:r>
+      <w:r>
+        <w:rPr>
+          <w:rFonts w:ascii="Arial" w:hAnsi="Arial" w:cs="Arial"/>
+          <w:color w:val="800000"/>
+          <w:sz w:val="16"/>
+        </w:rPr>
+        <w:t>RETURNS</w:t>
+      </w:r>
+      <w:r>
+        <w:rPr>
+          <w:rFonts w:ascii="Arial" w:hAnsi="Arial" w:cs="Arial"/>
+          <w:sz w:val="16"/>
+        </w:rPr>
+        <w:t xml:space="preserve"> RATIONAL;</w:t>
+      </w:r>
     </w:p>
     <w:p>
       <w:pPr>
@@ -6893,102 +6809,46 @@
         <w:autoSpaceDN w:val="0"/>
         <w:adjustRightInd w:val="0"/>
         <w:rPr>
-          <w:rFonts w:cs="Helvetica"/>
-        </w:rPr>
-      </w:pPr>
-      <w:r>
-        <w:rPr>
-          <w:rFonts w:cs="Helvetica"/>
-        </w:rPr>
-        <w:t>U</w:t>
-      </w:r>
-      <w:r>
-        <w:rPr>
-          <w:rFonts w:cs="Helvetica"/>
-        </w:rPr>
-        <w:t>sing</w:t>
-      </w:r>
-      <w:r>
-        <w:rPr>
-          <w:rFonts w:cs="Helvetica"/>
-        </w:rPr>
-        <w:t xml:space="preserve"> only existing</w:t>
-      </w:r>
-      <w:r>
-        <w:rPr>
-          <w:rFonts w:cs="Helvetica"/>
+          <w:rFonts w:ascii="Arial" w:hAnsi="Arial" w:cs="Arial"/>
+          <w:sz w:val="16"/>
+        </w:rPr>
+      </w:pPr>
+      <w:r>
+        <w:rPr>
+          <w:rFonts w:ascii="Arial" w:hAnsi="Arial" w:cs="Arial"/>
+          <w:sz w:val="16"/>
+        </w:rPr>
+        <w:tab/>
+      </w:r>
+      <w:r>
+        <w:rPr>
+          <w:rFonts w:ascii="Arial" w:hAnsi="Arial" w:cs="Arial"/>
+          <w:color w:val="800000"/>
+          <w:sz w:val="16"/>
+        </w:rPr>
+        <w:t>RETURN</w:t>
+      </w:r>
+      <w:r>
+        <w:rPr>
+          <w:rFonts w:ascii="Arial" w:hAnsi="Arial" w:cs="Arial"/>
+          <w:sz w:val="16"/>
         </w:rPr>
         <w:t xml:space="preserve"> </w:t>
       </w:r>
       <w:r>
         <w:rPr>
-          <w:rFonts w:cs="Helvetica"/>
-          <w:b/>
-          <w:bCs/>
-        </w:rPr>
-        <w:t>Tutorial D</w:t>
-      </w:r>
-      <w:r>
-        <w:rPr>
-          <w:rFonts w:cs="Helvetica"/>
-        </w:rPr>
-        <w:t xml:space="preserve"> constructs, </w:t>
-      </w:r>
-      <w:r>
-        <w:rPr>
-          <w:rFonts w:cs="Helvetica"/>
-        </w:rPr>
-        <w:t xml:space="preserve">how </w:t>
-      </w:r>
-      <w:bookmarkStart w:id="0" w:name="_GoBack"/>
-      <w:bookmarkEnd w:id="0"/>
-      <w:r>
-        <w:rPr>
-          <w:rFonts w:cs="Helvetica"/>
-        </w:rPr>
-        <w:t>do we</w:t>
-      </w:r>
-      <w:r>
-        <w:rPr>
-          <w:rFonts w:cs="Helvetica"/>
-        </w:rPr>
-        <w:t xml:space="preserve"> </w:t>
-      </w:r>
-      <w:r>
-        <w:rPr>
-          <w:rFonts w:cs="Helvetica"/>
-        </w:rPr>
-        <w:t>construct</w:t>
-      </w:r>
-      <w:r>
-        <w:rPr>
-          <w:rFonts w:cs="Helvetica"/>
-        </w:rPr>
-        <w:t xml:space="preserve"> </w:t>
-      </w:r>
-      <w:r>
-        <w:rPr>
-          <w:rFonts w:cs="Helvetica"/>
-        </w:rPr>
-        <w:t xml:space="preserve">a user-defined aggregation operator – say, MYAGG – </w:t>
-      </w:r>
-      <w:r>
-        <w:rPr>
-          <w:rFonts w:cs="Helvetica"/>
-        </w:rPr>
-        <w:t>so</w:t>
-      </w:r>
-      <w:r>
-        <w:rPr>
-          <w:rFonts w:cs="Helvetica"/>
-        </w:rPr>
-        <w:t xml:space="preserve"> that</w:t>
-      </w:r>
-      <w:r>
-        <w:rPr>
-          <w:rFonts w:cs="Helvetica"/>
-        </w:rPr>
-        <w:t xml:space="preserve"> it’s a generic, reusable operator?</w:t>
+          <w:rFonts w:ascii="Arial" w:hAnsi="Arial" w:cs="Arial"/>
+          <w:color w:val="800000"/>
+          <w:sz w:val="16"/>
+        </w:rPr>
+        <w:t>WITH</w:t>
+      </w:r>
+      <w:r>
+        <w:rPr>
+          <w:rFonts w:ascii="Arial" w:hAnsi="Arial" w:cs="Arial"/>
+          <w:sz w:val="16"/>
+        </w:rPr>
+        <w:t xml:space="preserve"> (</w:t>
       </w:r>
     </w:p>
     <w:p>
@@ -6998,9 +6858,25 @@
         <w:autoSpaceDN w:val="0"/>
         <w:adjustRightInd w:val="0"/>
         <w:rPr>
-          <w:rFonts w:cs="Helvetica"/>
-        </w:rPr>
-      </w:pPr>
+          <w:rFonts w:ascii="Arial" w:hAnsi="Arial" w:cs="Arial"/>
+          <w:sz w:val="16"/>
+        </w:rPr>
+      </w:pPr>
+      <w:r>
+        <w:rPr>
+          <w:rFonts w:ascii="Arial" w:hAnsi="Arial" w:cs="Arial"/>
+          <w:sz w:val="16"/>
+        </w:rPr>
+        <w:tab/>
+      </w:r>
+      <w:r>
+        <w:rPr>
+          <w:rFonts w:ascii="Arial" w:hAnsi="Arial" w:cs="Arial"/>
+          <w:sz w:val="16"/>
+        </w:rPr>
+        <w:tab/>
+        <w:t xml:space="preserve">mean := </w:t>
+      </w:r>
     </w:p>
     <w:p>
       <w:pPr>
@@ -7009,14 +6885,483 @@
         <w:autoSpaceDN w:val="0"/>
         <w:adjustRightInd w:val="0"/>
         <w:rPr>
-          <w:rFonts w:cs="Helvetica"/>
-        </w:rPr>
-      </w:pPr>
-      <w:r>
-        <w:rPr>
-          <w:rFonts w:cs="Helvetica"/>
-        </w:rPr>
-        <w:t xml:space="preserve">In </w:t>
+          <w:rFonts w:ascii="Arial" w:hAnsi="Arial" w:cs="Arial"/>
+          <w:sz w:val="16"/>
+        </w:rPr>
+      </w:pPr>
+      <w:r>
+        <w:rPr>
+          <w:rFonts w:ascii="Arial" w:hAnsi="Arial" w:cs="Arial"/>
+          <w:sz w:val="16"/>
+        </w:rPr>
+        <w:tab/>
+      </w:r>
+      <w:r>
+        <w:rPr>
+          <w:rFonts w:ascii="Arial" w:hAnsi="Arial" w:cs="Arial"/>
+          <w:sz w:val="16"/>
+        </w:rPr>
+        <w:tab/>
+      </w:r>
+      <w:r>
+        <w:rPr>
+          <w:rFonts w:ascii="Arial" w:hAnsi="Arial" w:cs="Arial"/>
+          <w:sz w:val="16"/>
+        </w:rPr>
+        <w:tab/>
+        <w:t>CAST_AS_RATIONAL(</w:t>
+      </w:r>
+      <w:r>
+        <w:rPr>
+          <w:rFonts w:ascii="Arial" w:hAnsi="Arial" w:cs="Arial"/>
+          <w:color w:val="800000"/>
+          <w:sz w:val="16"/>
+        </w:rPr>
+        <w:t>AGGREGATE</w:t>
+      </w:r>
+      <w:r>
+        <w:rPr>
+          <w:rFonts w:ascii="Arial" w:hAnsi="Arial" w:cs="Arial"/>
+          <w:sz w:val="16"/>
+        </w:rPr>
+        <w:t>(data, AGGREGAND, initial);</w:t>
+      </w:r>
+    </w:p>
+    <w:p>
+      <w:pPr>
+        <w:widowControl w:val="0"/>
+        <w:autoSpaceDE w:val="0"/>
+        <w:autoSpaceDN w:val="0"/>
+        <w:adjustRightInd w:val="0"/>
+        <w:ind w:left="2160" w:firstLine="720"/>
+        <w:rPr>
+          <w:rFonts w:ascii="Arial" w:hAnsi="Arial" w:cs="Arial"/>
+          <w:sz w:val="16"/>
+        </w:rPr>
+      </w:pPr>
+      <w:r>
+        <w:rPr>
+          <w:rFonts w:ascii="Arial" w:hAnsi="Arial" w:cs="Arial"/>
+          <w:color w:val="800000"/>
+          <w:sz w:val="16"/>
+        </w:rPr>
+        <w:t>RETURN</w:t>
+      </w:r>
+      <w:r>
+        <w:rPr>
+          <w:rFonts w:ascii="Arial" w:hAnsi="Arial" w:cs="Arial"/>
+          <w:sz w:val="16"/>
+        </w:rPr>
+        <w:t xml:space="preserve"> VALUE1 + VALUE2; </w:t>
+      </w:r>
+      <w:r>
+        <w:rPr>
+          <w:rFonts w:ascii="Arial" w:hAnsi="Arial" w:cs="Arial"/>
+          <w:color w:val="800000"/>
+          <w:sz w:val="16"/>
+        </w:rPr>
+        <w:t>END</w:t>
+      </w:r>
+      <w:r>
+        <w:rPr>
+          <w:rFonts w:ascii="Arial" w:hAnsi="Arial" w:cs="Arial"/>
+          <w:sz w:val="16"/>
+        </w:rPr>
+        <w:t xml:space="preserve"> </w:t>
+      </w:r>
+      <w:r>
+        <w:rPr>
+          <w:rFonts w:ascii="Arial" w:hAnsi="Arial" w:cs="Arial"/>
+          <w:color w:val="800000"/>
+          <w:sz w:val="16"/>
+        </w:rPr>
+        <w:t>AGGREGATE</w:t>
+      </w:r>
+      <w:r>
+        <w:rPr>
+          <w:rFonts w:ascii="Arial" w:hAnsi="Arial" w:cs="Arial"/>
+          <w:sz w:val="16"/>
+        </w:rPr>
+        <w:t>) /</w:t>
+      </w:r>
+    </w:p>
+    <w:p>
+      <w:pPr>
+        <w:widowControl w:val="0"/>
+        <w:autoSpaceDE w:val="0"/>
+        <w:autoSpaceDN w:val="0"/>
+        <w:adjustRightInd w:val="0"/>
+        <w:rPr>
+          <w:rFonts w:ascii="Arial" w:hAnsi="Arial" w:cs="Arial"/>
+          <w:sz w:val="16"/>
+        </w:rPr>
+      </w:pPr>
+      <w:r>
+        <w:rPr>
+          <w:rFonts w:ascii="Arial" w:hAnsi="Arial" w:cs="Arial"/>
+          <w:sz w:val="16"/>
+        </w:rPr>
+        <w:tab/>
+      </w:r>
+      <w:r>
+        <w:rPr>
+          <w:rFonts w:ascii="Arial" w:hAnsi="Arial" w:cs="Arial"/>
+          <w:sz w:val="16"/>
+        </w:rPr>
+        <w:tab/>
+      </w:r>
+      <w:r>
+        <w:rPr>
+          <w:rFonts w:ascii="Arial" w:hAnsi="Arial" w:cs="Arial"/>
+          <w:sz w:val="16"/>
+        </w:rPr>
+        <w:tab/>
+        <w:t>CAST_AS_RATIONAL(</w:t>
+      </w:r>
+      <w:r>
+        <w:rPr>
+          <w:rFonts w:ascii="Arial" w:hAnsi="Arial" w:cs="Arial"/>
+          <w:color w:val="800000"/>
+          <w:sz w:val="16"/>
+        </w:rPr>
+        <w:t>AGGREGATE</w:t>
+      </w:r>
+      <w:r>
+        <w:rPr>
+          <w:rFonts w:ascii="Arial" w:hAnsi="Arial" w:cs="Arial"/>
+          <w:sz w:val="16"/>
+        </w:rPr>
+        <w:t>(data, 1, 0);</w:t>
+      </w:r>
+    </w:p>
+    <w:p>
+      <w:pPr>
+        <w:widowControl w:val="0"/>
+        <w:autoSpaceDE w:val="0"/>
+        <w:autoSpaceDN w:val="0"/>
+        <w:adjustRightInd w:val="0"/>
+        <w:ind w:left="2160" w:firstLine="720"/>
+        <w:rPr>
+          <w:rFonts w:ascii="Arial" w:hAnsi="Arial" w:cs="Arial"/>
+          <w:sz w:val="16"/>
+        </w:rPr>
+      </w:pPr>
+      <w:r>
+        <w:rPr>
+          <w:rFonts w:ascii="Arial" w:hAnsi="Arial" w:cs="Arial"/>
+          <w:color w:val="800000"/>
+          <w:sz w:val="16"/>
+        </w:rPr>
+        <w:t>RETURN</w:t>
+      </w:r>
+      <w:r>
+        <w:rPr>
+          <w:rFonts w:ascii="Arial" w:hAnsi="Arial" w:cs="Arial"/>
+          <w:sz w:val="16"/>
+        </w:rPr>
+        <w:t xml:space="preserve"> VALUE1 + VALUE2; </w:t>
+      </w:r>
+      <w:r>
+        <w:rPr>
+          <w:rFonts w:ascii="Arial" w:hAnsi="Arial" w:cs="Arial"/>
+          <w:color w:val="800000"/>
+          <w:sz w:val="16"/>
+        </w:rPr>
+        <w:t>END</w:t>
+      </w:r>
+      <w:r>
+        <w:rPr>
+          <w:rFonts w:ascii="Arial" w:hAnsi="Arial" w:cs="Arial"/>
+          <w:sz w:val="16"/>
+        </w:rPr>
+        <w:t xml:space="preserve"> </w:t>
+      </w:r>
+      <w:r>
+        <w:rPr>
+          <w:rFonts w:ascii="Arial" w:hAnsi="Arial" w:cs="Arial"/>
+          <w:color w:val="800000"/>
+          <w:sz w:val="16"/>
+        </w:rPr>
+        <w:t>AGGREGATE</w:t>
+      </w:r>
+      <w:r>
+        <w:rPr>
+          <w:rFonts w:ascii="Arial" w:hAnsi="Arial" w:cs="Arial"/>
+          <w:sz w:val="16"/>
+        </w:rPr>
+        <w:t>),</w:t>
+      </w:r>
+    </w:p>
+    <w:p>
+      <w:pPr>
+        <w:widowControl w:val="0"/>
+        <w:autoSpaceDE w:val="0"/>
+        <w:autoSpaceDN w:val="0"/>
+        <w:adjustRightInd w:val="0"/>
+        <w:rPr>
+          <w:rFonts w:ascii="Arial" w:hAnsi="Arial" w:cs="Arial"/>
+          <w:sz w:val="16"/>
+        </w:rPr>
+      </w:pPr>
+      <w:r>
+        <w:rPr>
+          <w:rFonts w:ascii="Arial" w:hAnsi="Arial" w:cs="Arial"/>
+          <w:sz w:val="16"/>
+        </w:rPr>
+        <w:tab/>
+      </w:r>
+      <w:r>
+        <w:rPr>
+          <w:rFonts w:ascii="Arial" w:hAnsi="Arial" w:cs="Arial"/>
+          <w:sz w:val="16"/>
+        </w:rPr>
+        <w:tab/>
+        <w:t xml:space="preserve">squarediffs := </w:t>
+      </w:r>
+      <w:r>
+        <w:rPr>
+          <w:rFonts w:ascii="Arial" w:hAnsi="Arial" w:cs="Arial"/>
+          <w:color w:val="800000"/>
+          <w:sz w:val="16"/>
+        </w:rPr>
+        <w:t>EXTEND</w:t>
+      </w:r>
+      <w:r>
+        <w:rPr>
+          <w:rFonts w:ascii="Arial" w:hAnsi="Arial" w:cs="Arial"/>
+          <w:sz w:val="16"/>
+        </w:rPr>
+        <w:t xml:space="preserve"> data </w:t>
+      </w:r>
+      <w:r>
+        <w:rPr>
+          <w:rFonts w:ascii="Arial" w:hAnsi="Arial" w:cs="Arial"/>
+          <w:color w:val="800000"/>
+          <w:sz w:val="16"/>
+        </w:rPr>
+        <w:t>UNORDER</w:t>
+      </w:r>
+      <w:r>
+        <w:rPr>
+          <w:rFonts w:ascii="Arial" w:hAnsi="Arial" w:cs="Arial"/>
+          <w:sz w:val="16"/>
+        </w:rPr>
+        <w:t>(): {</w:t>
+      </w:r>
+    </w:p>
+    <w:p>
+      <w:pPr>
+        <w:widowControl w:val="0"/>
+        <w:autoSpaceDE w:val="0"/>
+        <w:autoSpaceDN w:val="0"/>
+        <w:adjustRightInd w:val="0"/>
+        <w:rPr>
+          <w:rFonts w:ascii="Arial" w:hAnsi="Arial" w:cs="Arial"/>
+          <w:sz w:val="16"/>
+        </w:rPr>
+      </w:pPr>
+      <w:r>
+        <w:rPr>
+          <w:rFonts w:ascii="Arial" w:hAnsi="Arial" w:cs="Arial"/>
+          <w:sz w:val="16"/>
+        </w:rPr>
+        <w:tab/>
+      </w:r>
+      <w:r>
+        <w:rPr>
+          <w:rFonts w:ascii="Arial" w:hAnsi="Arial" w:cs="Arial"/>
+          <w:sz w:val="16"/>
+        </w:rPr>
+        <w:tab/>
+      </w:r>
+      <w:r>
+        <w:rPr>
+          <w:rFonts w:ascii="Arial" w:hAnsi="Arial" w:cs="Arial"/>
+          <w:sz w:val="16"/>
+        </w:rPr>
+        <w:tab/>
+        <w:t xml:space="preserve">squaredifference := </w:t>
+      </w:r>
+      <w:r>
+        <w:rPr>
+          <w:rFonts w:ascii="Arial" w:hAnsi="Arial" w:cs="Arial"/>
+          <w:color w:val="800000"/>
+          <w:sz w:val="16"/>
+        </w:rPr>
+        <w:t>WITH</w:t>
+      </w:r>
+      <w:r>
+        <w:rPr>
+          <w:rFonts w:ascii="Arial" w:hAnsi="Arial" w:cs="Arial"/>
+          <w:sz w:val="16"/>
+        </w:rPr>
+        <w:t xml:space="preserve"> (difference := AGGREGAND - mean): difference * difference</w:t>
+      </w:r>
+    </w:p>
+    <w:p>
+      <w:pPr>
+        <w:widowControl w:val="0"/>
+        <w:autoSpaceDE w:val="0"/>
+        <w:autoSpaceDN w:val="0"/>
+        <w:adjustRightInd w:val="0"/>
+        <w:rPr>
+          <w:rFonts w:ascii="Arial" w:hAnsi="Arial" w:cs="Arial"/>
+          <w:sz w:val="16"/>
+        </w:rPr>
+      </w:pPr>
+      <w:r>
+        <w:rPr>
+          <w:rFonts w:ascii="Arial" w:hAnsi="Arial" w:cs="Arial"/>
+          <w:sz w:val="16"/>
+        </w:rPr>
+        <w:tab/>
+      </w:r>
+      <w:r>
+        <w:rPr>
+          <w:rFonts w:ascii="Arial" w:hAnsi="Arial" w:cs="Arial"/>
+          <w:sz w:val="16"/>
+        </w:rPr>
+        <w:tab/>
+        <w:t>}</w:t>
+      </w:r>
+    </w:p>
+    <w:p>
+      <w:pPr>
+        <w:widowControl w:val="0"/>
+        <w:autoSpaceDE w:val="0"/>
+        <w:autoSpaceDN w:val="0"/>
+        <w:adjustRightInd w:val="0"/>
+        <w:rPr>
+          <w:rFonts w:ascii="Arial" w:hAnsi="Arial" w:cs="Arial"/>
+          <w:sz w:val="16"/>
+        </w:rPr>
+      </w:pPr>
+      <w:r>
+        <w:rPr>
+          <w:rFonts w:ascii="Arial" w:hAnsi="Arial" w:cs="Arial"/>
+          <w:sz w:val="16"/>
+        </w:rPr>
+        <w:tab/>
+        <w:t>): SQRT(</w:t>
+      </w:r>
+      <w:r>
+        <w:rPr>
+          <w:rFonts w:ascii="Arial" w:hAnsi="Arial" w:cs="Arial"/>
+          <w:color w:val="800000"/>
+          <w:sz w:val="16"/>
+        </w:rPr>
+        <w:t>AVG</w:t>
+      </w:r>
+      <w:r>
+        <w:rPr>
+          <w:rFonts w:ascii="Arial" w:hAnsi="Arial" w:cs="Arial"/>
+          <w:sz w:val="16"/>
+        </w:rPr>
+        <w:t>(squarediffs, squaredifference));</w:t>
+      </w:r>
+    </w:p>
+    <w:p>
+      <w:pPr>
+        <w:rPr>
+          <w:sz w:val="6"/>
+        </w:rPr>
+      </w:pPr>
+      <w:r>
+        <w:rPr>
+          <w:rFonts w:ascii="Arial" w:hAnsi="Arial" w:cs="Arial"/>
+          <w:color w:val="800000"/>
+          <w:sz w:val="16"/>
+        </w:rPr>
+        <w:t>END</w:t>
+      </w:r>
+      <w:r>
+        <w:rPr>
+          <w:rFonts w:ascii="Arial" w:hAnsi="Arial" w:cs="Arial"/>
+          <w:sz w:val="16"/>
+        </w:rPr>
+        <w:t xml:space="preserve"> </w:t>
+      </w:r>
+      <w:r>
+        <w:rPr>
+          <w:rFonts w:ascii="Arial" w:hAnsi="Arial" w:cs="Arial"/>
+          <w:color w:val="800000"/>
+          <w:sz w:val="16"/>
+        </w:rPr>
+        <w:t>OPERATOR</w:t>
+      </w:r>
+      <w:r>
+        <w:rPr>
+          <w:rFonts w:ascii="Arial" w:hAnsi="Arial" w:cs="Arial"/>
+          <w:sz w:val="16"/>
+        </w:rPr>
+        <w:t>;</w:t>
+      </w:r>
+    </w:p>
+    <w:p>
+      <w:pPr>
+        <w:rPr>
+          <w:sz w:val="22"/>
+        </w:rPr>
+      </w:pPr>
+    </w:p>
+    <w:p>
+      <w:pPr>
+        <w:pStyle w:val="Heading2"/>
+      </w:pPr>
+      <w:r>
+        <w:t xml:space="preserve">Why </w:t>
+      </w:r>
+      <w:r>
+        <w:t>ARRAY TUPLE</w:t>
+      </w:r>
+      <w:r>
+        <w:t xml:space="preserve"> {AGGREGAND INTEGER, AGGREGATION_SERIAL INTEGER}?</w:t>
+      </w:r>
+    </w:p>
+    <w:p>
+      <w:pPr>
+        <w:widowControl w:val="0"/>
+        <w:autoSpaceDE w:val="0"/>
+        <w:autoSpaceDN w:val="0"/>
+        <w:adjustRightInd w:val="0"/>
+        <w:rPr>
+          <w:rFonts w:cs="Helvetica"/>
+        </w:rPr>
+      </w:pPr>
+    </w:p>
+    <w:p>
+      <w:pPr>
+        <w:widowControl w:val="0"/>
+        <w:autoSpaceDE w:val="0"/>
+        <w:autoSpaceDN w:val="0"/>
+        <w:adjustRightInd w:val="0"/>
+        <w:rPr>
+          <w:rFonts w:cs="Helvetica"/>
+        </w:rPr>
+      </w:pPr>
+      <w:r>
+        <w:rPr>
+          <w:rFonts w:cs="Helvetica"/>
+        </w:rPr>
+        <w:t>U</w:t>
+      </w:r>
+      <w:r>
+        <w:rPr>
+          <w:rFonts w:cs="Helvetica"/>
+        </w:rPr>
+        <w:t>sing</w:t>
+      </w:r>
+      <w:r>
+        <w:rPr>
+          <w:rFonts w:cs="Helvetica"/>
+        </w:rPr>
+        <w:t xml:space="preserve"> only existing</w:t>
+      </w:r>
+      <w:r>
+        <w:rPr>
+          <w:rFonts w:cs="Helvetica"/>
+        </w:rPr>
+        <w:t xml:space="preserve"> </w:t>
       </w:r>
       <w:r>
         <w:rPr>
@@ -7030,31 +7375,19 @@
         <w:rPr>
           <w:rFonts w:cs="Helvetica"/>
         </w:rPr>
-        <w:t>, we can easily define new operators</w:t>
-      </w:r>
-      <w:r>
-        <w:rPr>
-          <w:rFonts w:cs="Helvetica"/>
-        </w:rPr>
-        <w:t xml:space="preserve"> that have specific parameters</w:t>
-      </w:r>
-      <w:r>
-        <w:rPr>
-          <w:rFonts w:cs="Helvetica"/>
-        </w:rPr>
-        <w:t xml:space="preserve"> and work with specific operands</w:t>
-      </w:r>
-      <w:r>
-        <w:rPr>
-          <w:rFonts w:cs="Helvetica"/>
-        </w:rPr>
-        <w:t>, but generic</w:t>
-      </w:r>
-      <w:r>
-        <w:rPr>
-          <w:rFonts w:cs="Helvetica"/>
-        </w:rPr>
-        <w:t xml:space="preserve"> parameters and</w:t>
+        <w:t xml:space="preserve"> constructs, </w:t>
+      </w:r>
+      <w:r>
+        <w:rPr>
+          <w:rFonts w:cs="Helvetica"/>
+        </w:rPr>
+        <w:t xml:space="preserve">how </w:t>
+      </w:r>
+      <w:r>
+        <w:rPr>
+          <w:rFonts w:cs="Helvetica"/>
+        </w:rPr>
+        <w:t>do we</w:t>
       </w:r>
       <w:r>
         <w:rPr>
@@ -7066,74 +7399,7 @@
         <w:rPr>
           <w:rFonts w:cs="Helvetica"/>
         </w:rPr>
-        <w:t>operands</w:t>
-      </w:r>
-      <w:r>
-        <w:rPr>
-          <w:rFonts w:cs="Helvetica"/>
-        </w:rPr>
-        <w:t xml:space="preserve"> are a challenge</w:t>
-      </w:r>
-      <w:r>
-        <w:rPr>
-          <w:rFonts w:cs="Helvetica"/>
-        </w:rPr>
-        <w:t xml:space="preserve">. </w:t>
-      </w:r>
-      <w:r>
-        <w:rPr>
-          <w:rFonts w:cs="Helvetica"/>
-        </w:rPr>
-        <w:t xml:space="preserve">If we wish to define an aggregate operator that can accept </w:t>
-      </w:r>
-      <w:r>
-        <w:rPr>
-          <w:rFonts w:cs="Helvetica"/>
-          <w:i/>
-        </w:rPr>
-        <w:t>any</w:t>
-      </w:r>
-      <w:r>
-        <w:rPr>
-          <w:rFonts w:cs="Helvetica"/>
-        </w:rPr>
-        <w:t xml:space="preserve"> relat</w:t>
-      </w:r>
-      <w:r>
-        <w:rPr>
-          <w:rFonts w:cs="Helvetica"/>
-        </w:rPr>
-        <w:t>ion</w:t>
-      </w:r>
-      <w:r>
-        <w:rPr>
-          <w:rFonts w:cs="Helvetica"/>
-        </w:rPr>
-        <w:t xml:space="preserve"> – </w:t>
-      </w:r>
-      <w:r>
-        <w:rPr>
-          <w:rFonts w:cs="Helvetica"/>
-        </w:rPr>
-        <w:t>and any attribute exp</w:t>
-      </w:r>
-      <w:r>
-        <w:rPr>
-          <w:rFonts w:cs="Helvetica"/>
-        </w:rPr>
-        <w:t>ression valid for that relation –</w:t>
-      </w:r>
-      <w:r>
-        <w:rPr>
-          <w:rFonts w:cs="Helvetica"/>
-        </w:rPr>
-        <w:t xml:space="preserve"> w</w:t>
-      </w:r>
-      <w:r>
-        <w:rPr>
-          <w:rFonts w:cs="Helvetica"/>
-        </w:rPr>
-        <w:t>hat would be</w:t>
+        <w:t>construct</w:t>
       </w:r>
       <w:r>
         <w:rPr>
@@ -7145,25 +7411,53 @@
         <w:rPr>
           <w:rFonts w:cs="Helvetica"/>
         </w:rPr>
-        <w:t>appropriate parameter types</w:t>
-      </w:r>
-      <w:r>
-        <w:rPr>
-          <w:rFonts w:cs="Helvetica"/>
-        </w:rPr>
-        <w:t xml:space="preserve"> for its</w:t>
-      </w:r>
-      <w:r>
-        <w:rPr>
-          <w:rFonts w:cs="Helvetica"/>
-        </w:rPr>
-        <w:t xml:space="preserve"> operator definition</w:t>
-      </w:r>
-      <w:r>
-        <w:rPr>
-          <w:rFonts w:cs="Helvetica"/>
-        </w:rPr>
-        <w:t xml:space="preserve">, assuming we can only use existing </w:t>
+        <w:t xml:space="preserve">a user-defined aggregation operator – say, MYAGG – </w:t>
+      </w:r>
+      <w:r>
+        <w:rPr>
+          <w:rFonts w:cs="Helvetica"/>
+        </w:rPr>
+        <w:t>so</w:t>
+      </w:r>
+      <w:r>
+        <w:rPr>
+          <w:rFonts w:cs="Helvetica"/>
+        </w:rPr>
+        <w:t xml:space="preserve"> that</w:t>
+      </w:r>
+      <w:r>
+        <w:rPr>
+          <w:rFonts w:cs="Helvetica"/>
+        </w:rPr>
+        <w:t xml:space="preserve"> it’s a generic, reusable operator?</w:t>
+      </w:r>
+    </w:p>
+    <w:p>
+      <w:pPr>
+        <w:widowControl w:val="0"/>
+        <w:autoSpaceDE w:val="0"/>
+        <w:autoSpaceDN w:val="0"/>
+        <w:adjustRightInd w:val="0"/>
+        <w:rPr>
+          <w:rFonts w:cs="Helvetica"/>
+        </w:rPr>
+      </w:pPr>
+    </w:p>
+    <w:p>
+      <w:pPr>
+        <w:widowControl w:val="0"/>
+        <w:autoSpaceDE w:val="0"/>
+        <w:autoSpaceDN w:val="0"/>
+        <w:adjustRightInd w:val="0"/>
+        <w:rPr>
+          <w:rFonts w:cs="Helvetica"/>
+        </w:rPr>
+      </w:pPr>
+      <w:r>
+        <w:rPr>
+          <w:rFonts w:cs="Helvetica"/>
+        </w:rPr>
+        <w:t xml:space="preserve">In </w:t>
       </w:r>
       <w:r>
         <w:rPr>
@@ -7177,7 +7471,140 @@
         <w:rPr>
           <w:rFonts w:cs="Helvetica"/>
         </w:rPr>
-        <w:t> types or </w:t>
+        <w:t>, we can easily define new operators</w:t>
+      </w:r>
+      <w:r>
+        <w:rPr>
+          <w:rFonts w:cs="Helvetica"/>
+        </w:rPr>
+        <w:t xml:space="preserve"> that have specific parameters</w:t>
+      </w:r>
+      <w:r>
+        <w:rPr>
+          <w:rFonts w:cs="Helvetica"/>
+        </w:rPr>
+        <w:t xml:space="preserve"> and work with specific operands</w:t>
+      </w:r>
+      <w:r>
+        <w:rPr>
+          <w:rFonts w:cs="Helvetica"/>
+        </w:rPr>
+        <w:t>, but generic</w:t>
+      </w:r>
+      <w:r>
+        <w:rPr>
+          <w:rFonts w:cs="Helvetica"/>
+        </w:rPr>
+        <w:t xml:space="preserve"> parameters and</w:t>
+      </w:r>
+      <w:r>
+        <w:rPr>
+          <w:rFonts w:cs="Helvetica"/>
+        </w:rPr>
+        <w:t xml:space="preserve"> </w:t>
+      </w:r>
+      <w:r>
+        <w:rPr>
+          <w:rFonts w:cs="Helvetica"/>
+        </w:rPr>
+        <w:t>operands</w:t>
+      </w:r>
+      <w:r>
+        <w:rPr>
+          <w:rFonts w:cs="Helvetica"/>
+        </w:rPr>
+        <w:t xml:space="preserve"> are a challenge</w:t>
+      </w:r>
+      <w:r>
+        <w:rPr>
+          <w:rFonts w:cs="Helvetica"/>
+        </w:rPr>
+        <w:t xml:space="preserve">. </w:t>
+      </w:r>
+      <w:r>
+        <w:rPr>
+          <w:rFonts w:cs="Helvetica"/>
+        </w:rPr>
+        <w:t xml:space="preserve">If we wish to define an aggregate operator that can accept </w:t>
+      </w:r>
+      <w:r>
+        <w:rPr>
+          <w:rFonts w:cs="Helvetica"/>
+          <w:i/>
+        </w:rPr>
+        <w:t>any</w:t>
+      </w:r>
+      <w:r>
+        <w:rPr>
+          <w:rFonts w:cs="Helvetica"/>
+        </w:rPr>
+        <w:t xml:space="preserve"> relat</w:t>
+      </w:r>
+      <w:r>
+        <w:rPr>
+          <w:rFonts w:cs="Helvetica"/>
+        </w:rPr>
+        <w:t>ion</w:t>
+      </w:r>
+      <w:r>
+        <w:rPr>
+          <w:rFonts w:cs="Helvetica"/>
+        </w:rPr>
+        <w:t xml:space="preserve"> – </w:t>
+      </w:r>
+      <w:r>
+        <w:rPr>
+          <w:rFonts w:cs="Helvetica"/>
+        </w:rPr>
+        <w:t>and any attribute exp</w:t>
+      </w:r>
+      <w:r>
+        <w:rPr>
+          <w:rFonts w:cs="Helvetica"/>
+        </w:rPr>
+        <w:t>ression valid for that relation –</w:t>
+      </w:r>
+      <w:r>
+        <w:rPr>
+          <w:rFonts w:cs="Helvetica"/>
+        </w:rPr>
+        <w:t xml:space="preserve"> w</w:t>
+      </w:r>
+      <w:r>
+        <w:rPr>
+          <w:rFonts w:cs="Helvetica"/>
+        </w:rPr>
+        <w:t>hat would be</w:t>
+      </w:r>
+      <w:r>
+        <w:rPr>
+          <w:rFonts w:cs="Helvetica"/>
+        </w:rPr>
+        <w:t xml:space="preserve"> </w:t>
+      </w:r>
+      <w:r>
+        <w:rPr>
+          <w:rFonts w:cs="Helvetica"/>
+        </w:rPr>
+        <w:t>appropriate parameter types</w:t>
+      </w:r>
+      <w:r>
+        <w:rPr>
+          <w:rFonts w:cs="Helvetica"/>
+        </w:rPr>
+        <w:t xml:space="preserve"> for its</w:t>
+      </w:r>
+      <w:r>
+        <w:rPr>
+          <w:rFonts w:cs="Helvetica"/>
+        </w:rPr>
+        <w:t xml:space="preserve"> operator definition</w:t>
+      </w:r>
+      <w:r>
+        <w:rPr>
+          <w:rFonts w:cs="Helvetica"/>
+        </w:rPr>
+        <w:t xml:space="preserve">, assuming we can only use existing </w:t>
       </w:r>
       <w:r>
         <w:rPr>
@@ -7191,13 +7618,51 @@
         <w:rPr>
           <w:rFonts w:cs="Helvetica"/>
         </w:rPr>
+        <w:t> types</w:t>
+      </w:r>
+      <w:r>
+        <w:rPr>
+          <w:rFonts w:cs="Helvetica"/>
+        </w:rPr>
+        <w:t xml:space="preserve"> and operators</w:t>
+      </w:r>
+      <w:r>
+        <w:rPr>
+          <w:rFonts w:cs="Helvetica"/>
+        </w:rPr>
+        <w:t xml:space="preserve"> or </w:t>
+      </w:r>
+      <w:r>
+        <w:rPr>
+          <w:rFonts w:cs="Helvetica"/>
+          <w:b/>
+          <w:bCs/>
+        </w:rPr>
+        <w:t>Tutorial D</w:t>
+      </w:r>
+      <w:r>
+        <w:rPr>
+          <w:rFonts w:cs="Helvetica"/>
+        </w:rPr>
         <w:t> user-d</w:t>
       </w:r>
       <w:r>
         <w:rPr>
           <w:rFonts w:cs="Helvetica"/>
         </w:rPr>
-        <w:t xml:space="preserve">efined types (if appropriate), </w:t>
+        <w:t>efined types</w:t>
+      </w:r>
+      <w:r>
+        <w:rPr>
+          <w:rFonts w:cs="Helvetica"/>
+        </w:rPr>
+        <w:t xml:space="preserve"> and operators</w:t>
+      </w:r>
+      <w:r>
+        <w:rPr>
+          <w:rFonts w:cs="Helvetica"/>
+        </w:rPr>
+        <w:t xml:space="preserve"> (if appropriate), </w:t>
       </w:r>
       <w:r>
         <w:rPr>
@@ -7551,7 +8016,19 @@
         <w:rPr>
           <w:rFonts w:cs="Helvetica"/>
         </w:rPr>
-        <w:t xml:space="preserve">AGGREGAND, which means we can invoke any operator that accepts an operand of </w:t>
+        <w:t>AGGREGAND</w:t>
+      </w:r>
+      <w:r>
+        <w:rPr>
+          <w:rFonts w:cs="Helvetica"/>
+        </w:rPr>
+        <w:t xml:space="preserve"> and convert to an ARRAY</w:t>
+      </w:r>
+      <w:r>
+        <w:rPr>
+          <w:rFonts w:cs="Helvetica"/>
+        </w:rPr>
+        <w:t xml:space="preserve">, which means we can invoke any operator that accepts an operand of </w:t>
       </w:r>
       <w:r>
         <w:rPr>
@@ -7565,7 +8042,19 @@
         <w:rPr>
           <w:rFonts w:cs="Helvetica"/>
         </w:rPr>
-        <w:t> type, i.e., RELATION {AGGREGAND SAM</w:t>
+        <w:t xml:space="preserve"> type, i.e., </w:t>
+      </w:r>
+      <w:r>
+        <w:rPr>
+          <w:rFonts w:cs="Helvetica"/>
+        </w:rPr>
+        <w:t>ARRAY TUPLE</w:t>
+      </w:r>
+      <w:r>
+        <w:rPr>
+          <w:rFonts w:cs="Helvetica"/>
+        </w:rPr>
+        <w:t xml:space="preserve"> {AGGREGAND SAM</w:t>
       </w:r>
       <w:r>
         <w:rPr>
@@ -7742,7 +8231,19 @@
         <w:rPr>
           <w:rFonts w:cs="Helvetica"/>
         </w:rPr>
-        <w:t xml:space="preserve">AGGREGAND and AGGREGATION_SERIAL, which means we can invoke any operator that accepts </w:t>
+        <w:t>AGGREGAND and AGGREGATION_SERIAL</w:t>
+      </w:r>
+      <w:r>
+        <w:rPr>
+          <w:rFonts w:cs="Helvetica"/>
+        </w:rPr>
+        <w:t xml:space="preserve"> and convert to an ARRAY</w:t>
+      </w:r>
+      <w:r>
+        <w:rPr>
+          <w:rFonts w:cs="Helvetica"/>
+        </w:rPr>
+        <w:t xml:space="preserve">, which means we can invoke any operator that accepts </w:t>
       </w:r>
       <w:r>
         <w:rPr>
@@ -7756,7 +8257,19 @@
         <w:rPr>
           <w:rFonts w:cs="Helvetica"/>
         </w:rPr>
-        <w:t> type, i.e., RELATION {AGGREGAND SAME_TYPE_AS(X * 10), AGGREGATION_SERIAL INT}. That’s certainly more generic than R </w:t>
+        <w:t> type, i.e., </w:t>
+      </w:r>
+      <w:r>
+        <w:rPr>
+          <w:rFonts w:cs="Helvetica"/>
+        </w:rPr>
+        <w:t>ARRAY TUPLE</w:t>
+      </w:r>
+      <w:r>
+        <w:rPr>
+          <w:rFonts w:cs="Helvetica"/>
+        </w:rPr>
+        <w:t xml:space="preserve"> {AGGREGAND SAME_TYPE_AS(X * 10), AGGREGATION_SERIAL INT}. That’s certainly more generic than R </w:t>
       </w:r>
       <w:r>
         <w:rPr>
@@ -7868,7 +8381,7 @@
           <w:color w:val="800000"/>
           <w:sz w:val="20"/>
         </w:rPr>
-        <w:t>RELATION</w:t>
+        <w:t>ARRAY TUPLE</w:t>
       </w:r>
       <w:r>
         <w:rPr>
@@ -8077,7 +8590,19 @@
         <w:rPr>
           <w:rFonts w:cs="Helvetica"/>
         </w:rPr>
-        <w:t xml:space="preserve"> MYAGG — with any relation argument and any attribute expression of type INT</w:t>
+        <w:t xml:space="preserve"> MYAGG — with any relation</w:t>
+      </w:r>
+      <w:r>
+        <w:rPr>
+          <w:rFonts w:cs="Helvetica"/>
+        </w:rPr>
+        <w:t xml:space="preserve"> (or ARRAY)</w:t>
+      </w:r>
+      <w:r>
+        <w:rPr>
+          <w:rFonts w:cs="Helvetica"/>
+        </w:rPr>
+        <w:t xml:space="preserve"> argument and any attribute expression of type INT</w:t>
       </w:r>
       <w:r>
         <w:rPr>
@@ -8102,7 +8627,7 @@
           <w:rStyle w:val="EndnoteReference"/>
           <w:rFonts w:cs="Helvetica"/>
         </w:rPr>
-        <w:endnoteReference w:id="7"/>
+        <w:endnoteReference w:id="6"/>
       </w:r>
       <w:r>
         <w:rPr>
@@ -8145,7 +8670,19 @@
         <w:rPr>
           <w:rFonts w:cs="Helvetica"/>
         </w:rPr>
-        <w:t xml:space="preserve">, at the expense of having to define the operator with a relation operand having </w:t>
+        <w:t>, at the expense of havin</w:t>
+      </w:r>
+      <w:r>
+        <w:rPr>
+          <w:rFonts w:cs="Helvetica"/>
+        </w:rPr>
+        <w:t xml:space="preserve">g to define the operator with an ARRAY </w:t>
+      </w:r>
+      <w:r>
+        <w:rPr>
+          <w:rFonts w:cs="Helvetica"/>
+        </w:rPr>
+        <w:t xml:space="preserve">operand having </w:t>
       </w:r>
       <w:r>
         <w:rPr>
@@ -8162,6 +8699,17 @@
     </w:p>
     <w:p/>
     <w:p>
+      <w:r>
+        <w:t>The use of ARRAYs instead of RELATIONs ensures that tuple orderings can be defined</w:t>
+      </w:r>
+      <w:r>
+        <w:t xml:space="preserve"> or preserved</w:t>
+      </w:r>
+      <w:r>
+        <w:t xml:space="preserve"> in aggregate operators where tuple ordering is critical. In future work, this – along with explicit use of the AGGREGATION_SERIAL operand – will become the basis for providing explicit facilities for implementing LEAD, LAG, iTH, HEAD, TAIL, etc. operations in the context of aggregation.</w:t>
+      </w:r>
+    </w:p>
+    <w:p>
       <w:pPr>
         <w:pStyle w:val="Heading1"/>
       </w:pPr>
@@ -8266,21 +8814,7 @@
         <w:jc w:val="center"/>
       </w:pPr>
     </w:p>
-    <w:p>
-      <w:pPr>
-        <w:jc w:val="center"/>
-      </w:pPr>
-    </w:p>
-    <w:p>
-      <w:pPr>
-        <w:jc w:val="center"/>
-      </w:pPr>
-    </w:p>
-    <w:p>
-      <w:pPr>
-        <w:jc w:val="center"/>
-      </w:pPr>
-    </w:p>
+    <w:p/>
     <w:p>
       <w:pPr>
         <w:jc w:val="center"/>
@@ -8505,37 +9039,6 @@
     </w:p>
   </w:endnote>
   <w:endnote w:id="6">
-    <w:p>
-      <w:pPr>
-        <w:pStyle w:val="EndnoteText"/>
-        <w:rPr>
-          <w:lang w:val="en-GB"/>
-        </w:rPr>
-      </w:pPr>
-      <w:r>
-        <w:rPr>
-          <w:rStyle w:val="EndnoteReference"/>
-        </w:rPr>
-        <w:endnoteRef/>
-      </w:r>
-      <w:r>
-        <w:t xml:space="preserve"> </w:t>
-      </w:r>
-      <w:r>
-        <w:rPr>
-          <w:lang w:val="en-GB"/>
-        </w:rPr>
-        <w:t xml:space="preserve">Of course, relations have no tuple order, so the resulting string is indeterminate. </w:t>
-      </w:r>
-      <w:r>
-        <w:rPr>
-          <w:lang w:val="en-GB"/>
-        </w:rPr>
-        <w:t>User-defined aggregate operators may need to use ORDER(…) to impose an ordering on tuples by converting relations to ARRAYs.</w:t>
-      </w:r>
-    </w:p>
-  </w:endnote>
-  <w:endnote w:id="7">
     <w:p>
       <w:pPr>
         <w:pStyle w:val="EndnoteText"/>
@@ -9808,7 +10311,7 @@
   <w:style w:type="paragraph" w:default="1" w:styleId="Normal">
     <w:name w:val="Normal"/>
     <w:qFormat/>
-    <w:rsid w:val="00777918"/>
+    <w:rsid w:val="000879E9"/>
   </w:style>
   <w:style w:type="paragraph" w:styleId="Heading1">
     <w:name w:val="heading 1"/>
@@ -10293,7 +10796,7 @@
 </file>
 
 <file path=customXml/itemProps1.xml><?xml version="1.0" encoding="utf-8"?>
-<ds:datastoreItem xmlns:ds="http://schemas.openxmlformats.org/officeDocument/2006/customXml" ds:itemID="{4B31B8F1-1AB3-E84C-8B57-1D15A6D5CD7E}">
+<ds:datastoreItem xmlns:ds="http://schemas.openxmlformats.org/officeDocument/2006/customXml" ds:itemID="{650E5655-B770-7C48-A509-573C2F454DB0}">
   <ds:schemaRefs>
     <ds:schemaRef ds:uri="http://schemas.openxmlformats.org/officeDocument/2006/bibliography"/>
   </ds:schemaRefs>

</xml_diff>

<commit_message>
Fix formatting and fonts.
</commit_message>
<xml_diff>
--- a/_Deployment/docs/User-Defined Aggregate Operators in Tutorial D and Rel.docx
+++ b/_Deployment/docs/User-Defined Aggregate Operators in Tutorial D and Rel.docx
@@ -4997,115 +4997,87 @@
     <w:p>
       <w:pPr>
         <w:rPr>
-          <w:rFonts w:ascii="Helvetica" w:hAnsi="Helvetica" w:cs="Helvetica"/>
-          <w:sz w:val="22"/>
-          <w:szCs w:val="22"/>
-        </w:rPr>
-      </w:pPr>
-      <w:r>
-        <w:rPr>
-          <w:rFonts w:ascii="Helvetica" w:hAnsi="Helvetica" w:cs="Helvetica"/>
-          <w:sz w:val="22"/>
-          <w:szCs w:val="22"/>
+          <w:rFonts w:cs="Helvetica"/>
+        </w:rPr>
+      </w:pPr>
+      <w:r>
+        <w:rPr>
+          <w:rFonts w:cs="Helvetica"/>
         </w:rPr>
         <w:t xml:space="preserve">Note the use of </w:t>
       </w:r>
       <w:r>
         <w:rPr>
-          <w:rFonts w:ascii="Helvetica" w:hAnsi="Helvetica" w:cs="Helvetica"/>
+          <w:rFonts w:cs="Helvetica"/>
           <w:i/>
-          <w:sz w:val="22"/>
-          <w:szCs w:val="22"/>
         </w:rPr>
         <w:t>ORDER</w:t>
       </w:r>
       <w:r>
         <w:rPr>
-          <w:rFonts w:ascii="Helvetica" w:hAnsi="Helvetica" w:cs="Helvetica"/>
-          <w:sz w:val="22"/>
-          <w:szCs w:val="22"/>
+          <w:rFonts w:cs="Helvetica"/>
         </w:rPr>
         <w:t xml:space="preserve"> in the above. ORDER is a </w:t>
       </w:r>
       <w:r>
         <w:rPr>
-          <w:rFonts w:ascii="Helvetica" w:hAnsi="Helvetica" w:cs="Helvetica"/>
+          <w:rFonts w:cs="Helvetica"/>
           <w:i/>
-          <w:sz w:val="22"/>
-          <w:szCs w:val="22"/>
         </w:rPr>
         <w:t xml:space="preserve">Rel </w:t>
       </w:r>
       <w:r>
         <w:rPr>
-          <w:rFonts w:ascii="Helvetica" w:hAnsi="Helvetica" w:cs="Helvetica"/>
-          <w:sz w:val="22"/>
-          <w:szCs w:val="22"/>
+          <w:rFonts w:cs="Helvetica"/>
         </w:rPr>
         <w:t xml:space="preserve">extension that converts a given relation to an ARRAY with a specified TUPLE ordering. It is based on – and employs exactly the same syntax – as the ORDER clause of the LOAD … FROM construct for creating an ARRAY in </w:t>
       </w:r>
       <w:r>
         <w:rPr>
-          <w:rFonts w:ascii="Helvetica" w:hAnsi="Helvetica" w:cs="Helvetica"/>
+          <w:rFonts w:cs="Helvetica"/>
           <w:b/>
-          <w:sz w:val="22"/>
-          <w:szCs w:val="22"/>
         </w:rPr>
         <w:t>Tutorial D</w:t>
       </w:r>
       <w:r>
         <w:rPr>
-          <w:rFonts w:ascii="Helvetica" w:hAnsi="Helvetica" w:cs="Helvetica"/>
-          <w:sz w:val="22"/>
-          <w:szCs w:val="22"/>
+          <w:rFonts w:cs="Helvetica"/>
         </w:rPr>
         <w:t>.</w:t>
       </w:r>
       <w:r>
         <w:rPr>
-          <w:rFonts w:ascii="Helvetica" w:hAnsi="Helvetica" w:cs="Helvetica"/>
-          <w:sz w:val="22"/>
-          <w:szCs w:val="22"/>
+          <w:rFonts w:cs="Helvetica"/>
         </w:rPr>
         <w:t xml:space="preserve"> </w:t>
       </w:r>
       <w:r>
         <w:rPr>
-          <w:rFonts w:ascii="Helvetica" w:hAnsi="Helvetica" w:cs="Helvetica"/>
-          <w:sz w:val="22"/>
-          <w:szCs w:val="22"/>
+          <w:rFonts w:cs="Helvetica"/>
         </w:rPr>
         <w:t xml:space="preserve">Here, it ensures that the result of invoking SUM on a character attribute expression produces a deterministic result, </w:t>
       </w:r>
       <w:r>
         <w:rPr>
-          <w:rFonts w:ascii="Helvetica" w:hAnsi="Helvetica" w:cs="Helvetica"/>
-          <w:sz w:val="22"/>
-          <w:szCs w:val="22"/>
+          <w:rFonts w:cs="Helvetica"/>
         </w:rPr>
         <w:t xml:space="preserve">which would otherwise not be possible </w:t>
       </w:r>
       <w:r>
         <w:rPr>
-          <w:rFonts w:ascii="Helvetica" w:hAnsi="Helvetica" w:cs="Helvetica"/>
-          <w:sz w:val="22"/>
-          <w:szCs w:val="22"/>
+          <w:rFonts w:cs="Helvetica"/>
         </w:rPr>
         <w:t>because RELA</w:t>
       </w:r>
       <w:r>
         <w:rPr>
-          <w:rFonts w:ascii="Helvetica" w:hAnsi="Helvetica" w:cs="Helvetica"/>
-          <w:sz w:val="22"/>
-          <w:szCs w:val="22"/>
+          <w:rFonts w:cs="Helvetica"/>
         </w:rPr>
         <w:t>TIONs specify no tuple ordering</w:t>
       </w:r>
       <w:r>
         <w:rPr>
-          <w:rFonts w:ascii="Helvetica" w:hAnsi="Helvetica" w:cs="Helvetica"/>
-          <w:sz w:val="22"/>
-          <w:szCs w:val="22"/>
+          <w:rFonts w:cs="Helvetica"/>
         </w:rPr>
         <w:t xml:space="preserve"> and || is not commutative.</w:t>
       </w:r>
@@ -5117,8 +5089,6 @@
           <w:lang w:val="en-GB"/>
         </w:rPr>
       </w:pPr>
-      <w:bookmarkStart w:id="0" w:name="_GoBack"/>
-      <w:bookmarkEnd w:id="0"/>
     </w:p>
     <w:p>
       <w:pPr>
@@ -8711,11 +8681,31 @@
     </w:p>
     <w:p>
       <w:pPr>
+        <w:jc w:val="center"/>
+      </w:pPr>
+    </w:p>
+    <w:p>
+      <w:pPr>
+        <w:jc w:val="center"/>
+      </w:pPr>
+      <w:r>
+        <w:t>END</w:t>
+      </w:r>
+    </w:p>
+    <w:p>
+      <w:pPr>
+        <w:jc w:val="center"/>
+      </w:pPr>
+    </w:p>
+    <w:p>
+      <w:pPr>
         <w:pStyle w:val="Heading1"/>
       </w:pPr>
       <w:r>
         <w:t>Endnotes</w:t>
       </w:r>
+      <w:bookmarkStart w:id="0" w:name="_GoBack"/>
+      <w:bookmarkEnd w:id="0"/>
     </w:p>
     <w:p>
       <w:pPr>
@@ -8762,6 +8752,7 @@
         <w:jc w:val="center"/>
       </w:pPr>
     </w:p>
+    <w:p/>
     <w:p>
       <w:pPr>
         <w:jc w:val="center"/>
@@ -8777,49 +8768,13 @@
         <w:jc w:val="center"/>
       </w:pPr>
     </w:p>
+    <w:p/>
     <w:p>
       <w:pPr>
         <w:jc w:val="center"/>
       </w:pPr>
     </w:p>
     <w:p/>
-    <w:p>
-      <w:pPr>
-        <w:jc w:val="center"/>
-      </w:pPr>
-    </w:p>
-    <w:p>
-      <w:pPr>
-        <w:jc w:val="center"/>
-      </w:pPr>
-    </w:p>
-    <w:p>
-      <w:pPr>
-        <w:jc w:val="center"/>
-      </w:pPr>
-    </w:p>
-    <w:p/>
-    <w:p>
-      <w:pPr>
-        <w:jc w:val="center"/>
-      </w:pPr>
-    </w:p>
-    <w:p>
-      <w:pPr>
-        <w:jc w:val="center"/>
-      </w:pPr>
-    </w:p>
-    <w:p>
-      <w:pPr>
-        <w:jc w:val="center"/>
-      </w:pPr>
-    </w:p>
-    <w:p/>
-    <w:p>
-      <w:pPr>
-        <w:jc w:val="center"/>
-      </w:pPr>
-    </w:p>
     <w:p>
       <w:pPr>
         <w:jc w:val="center"/>
@@ -10796,7 +10751,7 @@
 </file>
 
 <file path=customXml/itemProps1.xml><?xml version="1.0" encoding="utf-8"?>
-<ds:datastoreItem xmlns:ds="http://schemas.openxmlformats.org/officeDocument/2006/customXml" ds:itemID="{650E5655-B770-7C48-A509-573C2F454DB0}">
+<ds:datastoreItem xmlns:ds="http://schemas.openxmlformats.org/officeDocument/2006/customXml" ds:itemID="{146F60BC-569E-8F4A-99CD-75720ED1DC50}">
   <ds:schemaRefs>
     <ds:schemaRef ds:uri="http://schemas.openxmlformats.org/officeDocument/2006/bibliography"/>
   </ds:schemaRefs>

</xml_diff>